<commit_message>
Update deployment notes - missed a step
</commit_message>
<xml_diff>
--- a/Notes.docx
+++ b/Notes.docx
@@ -49,27 +49,17 @@
         </w:numPr>
       </w:pPr>
       <w:r>
-        <w:t xml:space="preserve">Clone the project: </w:t>
-      </w:r>
-      <w:proofErr w:type="spellStart"/>
-      <w:r>
-        <w:t>git</w:t>
-      </w:r>
-      <w:proofErr w:type="spellEnd"/>
-      <w:r>
-        <w:t xml:space="preserve"> clone </w:t>
+        <w:t xml:space="preserve">Clone the project: git clone </w:t>
       </w:r>
       <w:r>
         <w:t xml:space="preserve">into directory of your choice.  We’ll refer to that as </w:t>
       </w:r>
-      <w:proofErr w:type="spellStart"/>
       <w:r>
         <w:rPr>
           <w:i/>
         </w:rPr>
         <w:t>projectdir</w:t>
       </w:r>
-      <w:proofErr w:type="spellEnd"/>
       <w:r>
         <w:t>.</w:t>
       </w:r>
@@ -125,27 +115,38 @@
         </w:numPr>
       </w:pPr>
       <w:r>
-        <w:t>Edit /private/</w:t>
-      </w:r>
-      <w:proofErr w:type="spellStart"/>
-      <w:r>
-        <w:t>etc</w:t>
-      </w:r>
-      <w:proofErr w:type="spellEnd"/>
-      <w:r>
-        <w:t xml:space="preserve">/hosts and add this line: </w:t>
+        <w:t xml:space="preserve">Edit /private/etc/hosts and add this line: </w:t>
       </w:r>
       <w:r>
         <w:t>127.0.0.1</w:t>
       </w:r>
       <w:r>
         <w:tab/>
-      </w:r>
-      <w:proofErr w:type="spellStart"/>
-      <w:r>
         <w:t>parksidelending</w:t>
       </w:r>
-      <w:proofErr w:type="spellEnd"/>
+    </w:p>
+    <w:p>
+      <w:pPr>
+        <w:pStyle w:val="ListParagraph"/>
+        <w:numPr>
+          <w:ilvl w:val="2"/>
+          <w:numId w:val="1"/>
+        </w:numPr>
+      </w:pPr>
+      <w:r>
+        <w:t>Edit /Applications/MAMM/conf/apache/</w:t>
+      </w:r>
+      <w:r>
+        <w:t>httpd.conf and uncomment the line #</w:t>
+      </w:r>
+      <w:r>
+        <w:t>Include /Applications/MAMP/conf/apache/extra/httpd-vhosts.conf</w:t>
+      </w:r>
+      <w:r>
+        <w:t>.</w:t>
+      </w:r>
+      <w:bookmarkStart w:id="0" w:name="_GoBack"/>
+      <w:bookmarkEnd w:id="0"/>
     </w:p>
     <w:p>
       <w:pPr>
@@ -159,23 +160,7 @@
         </w:rPr>
       </w:pPr>
       <w:r>
-        <w:t>Edit /Applications/MAMP/</w:t>
-      </w:r>
-      <w:proofErr w:type="spellStart"/>
-      <w:r>
-        <w:t>conf</w:t>
-      </w:r>
-      <w:proofErr w:type="spellEnd"/>
-      <w:r>
-        <w:t>/apache/extra/</w:t>
-      </w:r>
-      <w:proofErr w:type="spellStart"/>
-      <w:r>
-        <w:t>httpd-vhosts.conf</w:t>
-      </w:r>
-      <w:proofErr w:type="spellEnd"/>
-      <w:r>
-        <w:t>.  Add these lines:</w:t>
+        <w:t>Edit /Applications/MAMP/conf/apache/extra/httpd-vhosts.conf.  Add these lines:</w:t>
       </w:r>
       <w:r>
         <w:br/>
@@ -184,21 +169,7 @@
         <w:rPr>
           <w:rFonts w:ascii="Courier New" w:hAnsi="Courier New" w:cs="Courier New"/>
         </w:rPr>
-        <w:t>&lt;</w:t>
-      </w:r>
-      <w:proofErr w:type="spellStart"/>
-      <w:r>
-        <w:rPr>
-          <w:rFonts w:ascii="Courier New" w:hAnsi="Courier New" w:cs="Courier New"/>
-        </w:rPr>
-        <w:t>VirtualHost</w:t>
-      </w:r>
-      <w:proofErr w:type="spellEnd"/>
-      <w:r>
-        <w:rPr>
-          <w:rFonts w:ascii="Courier New" w:hAnsi="Courier New" w:cs="Courier New"/>
-        </w:rPr>
-        <w:t xml:space="preserve"> *:80&gt;</w:t>
+        <w:t>&lt;VirtualHost *:80&gt;</w:t>
       </w:r>
     </w:p>
     <w:p>
@@ -212,23 +183,8 @@
         <w:rPr>
           <w:rFonts w:ascii="Courier New" w:hAnsi="Courier New" w:cs="Courier New"/>
         </w:rPr>
-        <w:t xml:space="preserve">      </w:t>
-      </w:r>
-      <w:proofErr w:type="spellStart"/>
-      <w:r>
-        <w:rPr>
-          <w:rFonts w:ascii="Courier New" w:hAnsi="Courier New" w:cs="Courier New"/>
-        </w:rPr>
-        <w:t>DocumentRoot</w:t>
-      </w:r>
-      <w:proofErr w:type="spellEnd"/>
-      <w:r>
-        <w:rPr>
-          <w:rFonts w:ascii="Courier New" w:hAnsi="Courier New" w:cs="Courier New"/>
-        </w:rPr>
-        <w:t xml:space="preserve"> "</w:t>
-      </w:r>
-      <w:proofErr w:type="spellStart"/>
+        <w:t xml:space="preserve">      DocumentRoot "</w:t>
+      </w:r>
       <w:r>
         <w:rPr>
           <w:rFonts w:ascii="Courier New" w:hAnsi="Courier New" w:cs="Courier New"/>
@@ -236,7 +192,6 @@
         </w:rPr>
         <w:t>projectdir</w:t>
       </w:r>
-      <w:proofErr w:type="spellEnd"/>
       <w:r>
         <w:rPr>
           <w:rFonts w:ascii="Courier New" w:hAnsi="Courier New" w:cs="Courier New"/>
@@ -255,36 +210,8 @@
         <w:rPr>
           <w:rFonts w:ascii="Courier New" w:hAnsi="Courier New" w:cs="Courier New"/>
         </w:rPr>
-        <w:t xml:space="preserve">  </w:t>
-      </w:r>
-      <w:r>
-        <w:rPr>
-          <w:rFonts w:ascii="Courier New" w:hAnsi="Courier New" w:cs="Courier New"/>
-        </w:rPr>
-        <w:t xml:space="preserve">    </w:t>
-      </w:r>
-      <w:proofErr w:type="spellStart"/>
-      <w:r>
-        <w:rPr>
-          <w:rFonts w:ascii="Courier New" w:hAnsi="Courier New" w:cs="Courier New"/>
-        </w:rPr>
-        <w:t>ServerName</w:t>
-      </w:r>
-      <w:proofErr w:type="spellEnd"/>
-      <w:r>
-        <w:rPr>
-          <w:rFonts w:ascii="Courier New" w:hAnsi="Courier New" w:cs="Courier New"/>
-        </w:rPr>
-        <w:t xml:space="preserve"> </w:t>
-      </w:r>
-      <w:proofErr w:type="spellStart"/>
-      <w:r>
-        <w:rPr>
-          <w:rFonts w:ascii="Courier New" w:hAnsi="Courier New" w:cs="Courier New"/>
-        </w:rPr>
-        <w:t>parksidelending</w:t>
-      </w:r>
-      <w:proofErr w:type="spellEnd"/>
+        <w:t xml:space="preserve">      ServerName parksidelending</w:t>
+      </w:r>
     </w:p>
     <w:p>
       <w:pPr>
@@ -297,68 +224,20 @@
         <w:rPr>
           <w:rFonts w:ascii="Courier New" w:hAnsi="Courier New" w:cs="Courier New"/>
         </w:rPr>
-        <w:t>&lt;/</w:t>
-      </w:r>
-      <w:proofErr w:type="spellStart"/>
-      <w:r>
-        <w:rPr>
-          <w:rFonts w:ascii="Courier New" w:hAnsi="Courier New" w:cs="Courier New"/>
-        </w:rPr>
-        <w:t>VirtualHost</w:t>
-      </w:r>
-      <w:proofErr w:type="spellEnd"/>
-      <w:r>
-        <w:rPr>
-          <w:rFonts w:ascii="Courier New" w:hAnsi="Courier New" w:cs="Courier New"/>
-        </w:rPr>
-        <w:t>&gt;</w:t>
-      </w:r>
-    </w:p>
-    <w:p>
-      <w:pPr>
-        <w:pStyle w:val="ListParagraph"/>
-        <w:numPr>
-          <w:ilvl w:val="2"/>
-          <w:numId w:val="1"/>
-        </w:numPr>
-      </w:pPr>
-      <w:r>
-        <w:t>Edit /Applications/MAMP/</w:t>
-      </w:r>
-      <w:proofErr w:type="spellStart"/>
-      <w:r>
-        <w:t>conf</w:t>
-      </w:r>
-      <w:proofErr w:type="spellEnd"/>
-      <w:r>
-        <w:t>/apache/extra/</w:t>
-      </w:r>
-      <w:proofErr w:type="spellStart"/>
-      <w:r>
-        <w:t>httpd-ssl.conf</w:t>
-      </w:r>
-      <w:proofErr w:type="spellEnd"/>
-      <w:r>
-        <w:t xml:space="preserve">.  Search for the lines with </w:t>
-      </w:r>
-      <w:proofErr w:type="spellStart"/>
-      <w:r>
-        <w:t>DocumentRoot</w:t>
-      </w:r>
-      <w:proofErr w:type="spellEnd"/>
-      <w:r>
-        <w:t xml:space="preserve"> and </w:t>
-      </w:r>
-      <w:proofErr w:type="spellStart"/>
-      <w:r>
-        <w:t>ServerName</w:t>
-      </w:r>
-      <w:proofErr w:type="spellEnd"/>
-      <w:r>
-        <w:t xml:space="preserve"> and set them the same above.</w:t>
-      </w:r>
-      <w:bookmarkStart w:id="0" w:name="_GoBack"/>
-      <w:bookmarkEnd w:id="0"/>
+        <w:t>&lt;/VirtualHost&gt;</w:t>
+      </w:r>
+    </w:p>
+    <w:p>
+      <w:pPr>
+        <w:pStyle w:val="ListParagraph"/>
+        <w:numPr>
+          <w:ilvl w:val="2"/>
+          <w:numId w:val="1"/>
+        </w:numPr>
+      </w:pPr>
+      <w:r>
+        <w:t>Edit /Applications/MAMP/conf/apache/extra/httpd-ssl.conf.  Search for the lines with DocumentRoot and ServerName and set them the same above.</w:t>
+      </w:r>
     </w:p>
     <w:p>
       <w:pPr>
@@ -420,15 +299,7 @@
         </w:numPr>
       </w:pPr>
       <w:r>
-        <w:t>curl -X POST --data "</w:t>
-      </w:r>
-      <w:proofErr w:type="spellStart"/>
-      <w:r>
-        <w:t>ssn</w:t>
-      </w:r>
-      <w:proofErr w:type="spellEnd"/>
-      <w:r>
-        <w:t>=</w:t>
+        <w:t>curl -X POST --data "ssn=</w:t>
       </w:r>
       <w:r>
         <w:t>123</w:t>
@@ -481,28 +352,7 @@
         <w:t xml:space="preserve">outputs: </w:t>
       </w:r>
       <w:r>
-        <w:t>{"result":"success","</w:t>
-      </w:r>
-      <w:proofErr w:type="spellStart"/>
-      <w:r>
-        <w:t>resultstring</w:t>
-      </w:r>
-      <w:proofErr w:type="spellEnd"/>
-      <w:proofErr w:type="gramStart"/>
-      <w:r>
-        <w:t>":</w:t>
-      </w:r>
-      <w:proofErr w:type="spellStart"/>
-      <w:r>
-        <w:t>null</w:t>
-      </w:r>
-      <w:proofErr w:type="gramEnd"/>
-      <w:r>
-        <w:t>,"data</w:t>
-      </w:r>
-      <w:proofErr w:type="spellEnd"/>
-      <w:r>
-        <w:t>":{"loanId":44,"propertyValue":"282500","loanAmount":"113000","loanStatus":1,"createdTime":"2016-10-29 02:38:25","lastUpdatedTime":"2016-10-29 02:38:25"}}</w:t>
+        <w:t>{"result":"success","resultstring":null,"data":{"loanId":44,"propertyValue":"282500","loanAmount":"113000","loanStatus":1,"createdTime":"2016-10-29 02:38:25","lastUpdatedTime":"2016-10-29 02:38:25"}}</w:t>
       </w:r>
     </w:p>
     <w:p>
@@ -549,52 +399,7 @@
         <w:t xml:space="preserve">outputs: </w:t>
       </w:r>
       <w:r>
-        <w:t>{"result":"success","</w:t>
-      </w:r>
-      <w:proofErr w:type="spellStart"/>
-      <w:r>
-        <w:t>resultstring</w:t>
-      </w:r>
-      <w:proofErr w:type="spellEnd"/>
-      <w:proofErr w:type="gramStart"/>
-      <w:r>
-        <w:t>":</w:t>
-      </w:r>
-      <w:proofErr w:type="spellStart"/>
-      <w:r>
-        <w:t>null</w:t>
-      </w:r>
-      <w:proofErr w:type="gramEnd"/>
-      <w:r>
-        <w:t>,"data</w:t>
-      </w:r>
-      <w:proofErr w:type="spellEnd"/>
-      <w:r>
-        <w:t>":{"loanId":1,"ssn":"123</w:t>
-      </w:r>
-      <w:r>
-        <w:t>-</w:t>
-      </w:r>
-      <w:r>
-        <w:t>4</w:t>
-      </w:r>
-      <w:r>
-        <w:t>56-7890</w:t>
-      </w:r>
-      <w:r>
-        <w:t>","loanAmount":</w:t>
-      </w:r>
-      <w:r>
-        <w:t>100000</w:t>
-      </w:r>
-      <w:r>
-        <w:t>,"propertyValue":</w:t>
-      </w:r>
-      <w:r>
-        <w:t>300000</w:t>
-      </w:r>
-      <w:r>
-        <w:t>,"loanStatus":"2","createdTime":"2016-10-28 18:37:41","lastUpdatedTime":"2016-10-28 18:37:41"}}</w:t>
+        <w:t>{"result":"success","resultstring":null,"data":{"loanId":1,"ssn":"123-456-7890","loanAmount":100000,"propertyValue":300000,"loanStatus":"2","createdTime":"2016-10-28 18:37:41","lastUpdatedTime":"2016-10-28 18:37:41"}}</w:t>
       </w:r>
     </w:p>
     <w:p>
@@ -656,193 +461,225 @@
       <w:r>
         <w:t>/</w:t>
       </w:r>
-      <w:proofErr w:type="spellStart"/>
-      <w:r>
-        <w:t>css</w:t>
-      </w:r>
-      <w:proofErr w:type="spellEnd"/>
+      <w:r>
+        <w:t xml:space="preserve">css: </w:t>
+      </w:r>
+      <w:r>
+        <w:t xml:space="preserve">main.css has </w:t>
+      </w:r>
+      <w:r>
+        <w:t>styles</w:t>
+      </w:r>
+    </w:p>
+    <w:p>
+      <w:pPr>
+        <w:pStyle w:val="ListParagraph"/>
+        <w:numPr>
+          <w:ilvl w:val="2"/>
+          <w:numId w:val="1"/>
+        </w:numPr>
+      </w:pPr>
+      <w:r>
+        <w:t>/js</w:t>
+      </w:r>
       <w:r>
         <w:t xml:space="preserve">: </w:t>
       </w:r>
       <w:r>
-        <w:t xml:space="preserve">main.css has </w:t>
-      </w:r>
-      <w:r>
-        <w:t>styles</w:t>
-      </w:r>
-    </w:p>
-    <w:p>
-      <w:pPr>
-        <w:pStyle w:val="ListParagraph"/>
-        <w:numPr>
-          <w:ilvl w:val="2"/>
-          <w:numId w:val="1"/>
-        </w:numPr>
-      </w:pPr>
-      <w:r>
+        <w:t>Loans</w:t>
+      </w:r>
+      <w:r>
+        <w:t xml:space="preserve">.js: </w:t>
+      </w:r>
+      <w:r>
+        <w:t>wraps calls to the REST APIs</w:t>
+      </w:r>
+      <w:r>
+        <w:t xml:space="preserve"> using ajax.</w:t>
+      </w:r>
+    </w:p>
+    <w:p>
+      <w:pPr>
+        <w:pStyle w:val="ListParagraph"/>
+        <w:numPr>
+          <w:ilvl w:val="1"/>
+          <w:numId w:val="1"/>
+        </w:numPr>
+      </w:pPr>
+      <w:r>
+        <w:lastRenderedPageBreak/>
         <w:t>/</w:t>
       </w:r>
-      <w:proofErr w:type="spellStart"/>
-      <w:r>
-        <w:t>js</w:t>
-      </w:r>
-      <w:proofErr w:type="spellEnd"/>
-      <w:r>
-        <w:t xml:space="preserve">: </w:t>
-      </w:r>
+      <w:r>
+        <w:t>v1</w:t>
+      </w:r>
+      <w:r>
+        <w:t>: the server</w:t>
+      </w:r>
+    </w:p>
+    <w:p>
+      <w:pPr>
+        <w:pStyle w:val="ListParagraph"/>
+        <w:numPr>
+          <w:ilvl w:val="2"/>
+          <w:numId w:val="1"/>
+        </w:numPr>
+      </w:pPr>
+      <w:r>
+        <w:t>.htaccess: Has rewrite rules for redirecting “loans” to LoansController.php</w:t>
+      </w:r>
+    </w:p>
+    <w:p>
+      <w:pPr>
+        <w:pStyle w:val="ListParagraph"/>
+        <w:numPr>
+          <w:ilvl w:val="2"/>
+          <w:numId w:val="1"/>
+        </w:numPr>
+      </w:pPr>
+      <w:r>
+        <w:t>LoansController.php: front end for receiving REST requests for loans.</w:t>
+      </w:r>
+    </w:p>
+    <w:p>
+      <w:pPr>
+        <w:pStyle w:val="ListParagraph"/>
+        <w:numPr>
+          <w:ilvl w:val="2"/>
+          <w:numId w:val="1"/>
+        </w:numPr>
+      </w:pPr>
+      <w:r>
+        <w:t>autoload.php: PHP class auto loader.</w:t>
+      </w:r>
+    </w:p>
+    <w:p>
+      <w:pPr>
+        <w:pStyle w:val="ListParagraph"/>
+        <w:numPr>
+          <w:ilvl w:val="2"/>
+          <w:numId w:val="1"/>
+        </w:numPr>
+      </w:pPr>
+      <w:r>
+        <w:t>project</w:t>
+      </w:r>
+      <w:r>
+        <w:t xml:space="preserve">.php: defines for </w:t>
+      </w:r>
+      <w:r>
+        <w:t xml:space="preserve">project root directory, </w:t>
+      </w:r>
+      <w:r>
+        <w:t xml:space="preserve">loan statuses, </w:t>
+      </w:r>
+      <w:r>
+        <w:t>debug levels,</w:t>
+      </w:r>
+      <w:r>
+        <w:t xml:space="preserve"> and</w:t>
+      </w:r>
+      <w:r>
+        <w:t xml:space="preserve"> debug log location.</w:t>
+      </w:r>
+    </w:p>
+    <w:p>
+      <w:pPr>
+        <w:pStyle w:val="ListParagraph"/>
+        <w:numPr>
+          <w:ilvl w:val="2"/>
+          <w:numId w:val="1"/>
+        </w:numPr>
+      </w:pPr>
+      <w:r>
+        <w:t>dbglog.php</w:t>
+      </w:r>
+      <w:r>
+        <w:t>: methods for generating debug trace.</w:t>
+      </w:r>
+    </w:p>
+    <w:p>
+      <w:pPr>
+        <w:pStyle w:val="ListParagraph"/>
+        <w:numPr>
+          <w:ilvl w:val="2"/>
+          <w:numId w:val="1"/>
+        </w:numPr>
+      </w:pPr>
+      <w:r>
+        <w:t>/Classes:</w:t>
+      </w:r>
+    </w:p>
+    <w:p>
+      <w:pPr>
+        <w:pStyle w:val="ListParagraph"/>
+        <w:numPr>
+          <w:ilvl w:val="3"/>
+          <w:numId w:val="1"/>
+        </w:numPr>
+      </w:pPr>
+      <w:r>
+        <w:t>Request.php: contains info about the REST API including the</w:t>
+      </w:r>
+      <w:r>
+        <w:t xml:space="preserve"> method</w:t>
+      </w:r>
+      <w:r>
+        <w:t xml:space="preserve"> and parameters.</w:t>
+      </w:r>
+      <w:r>
+        <w:t xml:space="preserve">  Created from </w:t>
+      </w:r>
+      <w:r>
+        <w:t>front-end c</w:t>
+      </w:r>
+      <w:r>
+        <w:t xml:space="preserve">ontroller </w:t>
+      </w:r>
+      <w:r>
+        <w:t xml:space="preserve">(such as LoansController.php) </w:t>
+      </w:r>
+      <w:r>
+        <w:t xml:space="preserve">and passed to </w:t>
+      </w:r>
+      <w:r>
+        <w:t>API class (such as Loans.php) where it gets used</w:t>
+      </w:r>
+      <w:r>
+        <w:t>.</w:t>
+      </w:r>
+    </w:p>
+    <w:p>
+      <w:pPr>
+        <w:pStyle w:val="ListParagraph"/>
+        <w:numPr>
+          <w:ilvl w:val="3"/>
+          <w:numId w:val="1"/>
+        </w:numPr>
+      </w:pPr>
       <w:r>
         <w:t>Loans</w:t>
       </w:r>
       <w:r>
-        <w:t xml:space="preserve">.js: </w:t>
-      </w:r>
-      <w:r>
-        <w:t>wraps calls to the REST APIs</w:t>
-      </w:r>
-      <w:r>
-        <w:t xml:space="preserve"> using ajax.</w:t>
-      </w:r>
-    </w:p>
-    <w:p>
-      <w:pPr>
-        <w:pStyle w:val="ListParagraph"/>
-        <w:numPr>
-          <w:ilvl w:val="1"/>
-          <w:numId w:val="1"/>
-        </w:numPr>
-      </w:pPr>
-      <w:r>
-        <w:t>/</w:t>
-      </w:r>
-      <w:r>
-        <w:t>v1</w:t>
-      </w:r>
-      <w:r>
-        <w:t>: the server</w:t>
-      </w:r>
-    </w:p>
-    <w:p>
-      <w:pPr>
-        <w:pStyle w:val="ListParagraph"/>
-        <w:numPr>
-          <w:ilvl w:val="2"/>
-          <w:numId w:val="1"/>
-        </w:numPr>
-      </w:pPr>
+        <w:t xml:space="preserve">.php: </w:t>
+      </w:r>
+      <w:r>
+        <w:t>Implementation of the APIs</w:t>
+      </w:r>
       <w:r>
         <w:t>.</w:t>
       </w:r>
-      <w:proofErr w:type="spellStart"/>
-      <w:r>
-        <w:t>htaccess</w:t>
-      </w:r>
-      <w:proofErr w:type="spellEnd"/>
-      <w:r>
-        <w:t xml:space="preserve">: Has rewrite rules for redirecting “loans” to </w:t>
-      </w:r>
-      <w:proofErr w:type="spellStart"/>
-      <w:r>
-        <w:t>LoansController.php</w:t>
-      </w:r>
-      <w:proofErr w:type="spellEnd"/>
-    </w:p>
-    <w:p>
-      <w:pPr>
-        <w:pStyle w:val="ListParagraph"/>
-        <w:numPr>
-          <w:ilvl w:val="2"/>
-          <w:numId w:val="1"/>
-        </w:numPr>
-      </w:pPr>
-      <w:proofErr w:type="spellStart"/>
-      <w:r>
-        <w:lastRenderedPageBreak/>
-        <w:t>LoansController.php</w:t>
-      </w:r>
-      <w:proofErr w:type="spellEnd"/>
-      <w:r>
-        <w:t>: front end for receiving REST requests for loans.</w:t>
-      </w:r>
-    </w:p>
-    <w:p>
-      <w:pPr>
-        <w:pStyle w:val="ListParagraph"/>
-        <w:numPr>
-          <w:ilvl w:val="2"/>
-          <w:numId w:val="1"/>
-        </w:numPr>
-      </w:pPr>
-      <w:proofErr w:type="spellStart"/>
-      <w:r>
-        <w:t>autoload.php</w:t>
-      </w:r>
-      <w:proofErr w:type="spellEnd"/>
-      <w:r>
-        <w:t>: PHP class auto loader.</w:t>
-      </w:r>
-    </w:p>
-    <w:p>
-      <w:pPr>
-        <w:pStyle w:val="ListParagraph"/>
-        <w:numPr>
-          <w:ilvl w:val="2"/>
-          <w:numId w:val="1"/>
-        </w:numPr>
-      </w:pPr>
-      <w:proofErr w:type="spellStart"/>
-      <w:r>
-        <w:t>project</w:t>
-      </w:r>
-      <w:r>
-        <w:t>.php</w:t>
-      </w:r>
-      <w:proofErr w:type="spellEnd"/>
-      <w:r>
-        <w:t xml:space="preserve">: defines for </w:t>
-      </w:r>
-      <w:r>
-        <w:t xml:space="preserve">project root directory, </w:t>
-      </w:r>
-      <w:r>
-        <w:t xml:space="preserve">loan statuses, </w:t>
-      </w:r>
-      <w:r>
-        <w:t>debug levels,</w:t>
-      </w:r>
-      <w:r>
-        <w:t xml:space="preserve"> and</w:t>
-      </w:r>
-      <w:r>
-        <w:t xml:space="preserve"> debug log location.</w:t>
-      </w:r>
-    </w:p>
-    <w:p>
-      <w:pPr>
-        <w:pStyle w:val="ListParagraph"/>
-        <w:numPr>
-          <w:ilvl w:val="2"/>
-          <w:numId w:val="1"/>
-        </w:numPr>
-      </w:pPr>
-      <w:proofErr w:type="spellStart"/>
-      <w:r>
-        <w:t>dbglog.php</w:t>
-      </w:r>
-      <w:proofErr w:type="spellEnd"/>
-      <w:r>
-        <w:t>: methods for generating debug trace.</w:t>
-      </w:r>
-    </w:p>
-    <w:p>
-      <w:pPr>
-        <w:pStyle w:val="ListParagraph"/>
-        <w:numPr>
-          <w:ilvl w:val="2"/>
-          <w:numId w:val="1"/>
-        </w:numPr>
-      </w:pPr>
-      <w:r>
-        <w:t>/Classes:</w:t>
+    </w:p>
+    <w:p>
+      <w:pPr>
+        <w:pStyle w:val="ListParagraph"/>
+        <w:numPr>
+          <w:ilvl w:val="2"/>
+          <w:numId w:val="1"/>
+        </w:numPr>
+      </w:pPr>
+      <w:r>
+        <w:t>/Data:</w:t>
       </w:r>
     </w:p>
     <w:p>
@@ -853,56 +690,11 @@
           <w:numId w:val="1"/>
         </w:numPr>
       </w:pPr>
-      <w:proofErr w:type="spellStart"/>
-      <w:r>
-        <w:t>Request.php</w:t>
-      </w:r>
-      <w:proofErr w:type="spellEnd"/>
-      <w:r>
-        <w:t>: contains info about the REST API including the</w:t>
-      </w:r>
-      <w:r>
-        <w:t xml:space="preserve"> method</w:t>
-      </w:r>
-      <w:r>
-        <w:t xml:space="preserve"> and parameters.</w:t>
-      </w:r>
-      <w:r>
-        <w:t xml:space="preserve">  Created from </w:t>
-      </w:r>
-      <w:r>
-        <w:t>front-end c</w:t>
-      </w:r>
-      <w:r>
-        <w:t xml:space="preserve">ontroller </w:t>
-      </w:r>
-      <w:r>
-        <w:t xml:space="preserve">(such as </w:t>
-      </w:r>
-      <w:proofErr w:type="spellStart"/>
-      <w:r>
-        <w:t>LoansController.php</w:t>
-      </w:r>
-      <w:proofErr w:type="spellEnd"/>
-      <w:r>
-        <w:t xml:space="preserve">) </w:t>
-      </w:r>
-      <w:r>
-        <w:t xml:space="preserve">and passed to </w:t>
-      </w:r>
-      <w:r>
-        <w:t xml:space="preserve">API class (such as </w:t>
-      </w:r>
-      <w:proofErr w:type="spellStart"/>
-      <w:r>
-        <w:t>Loans.php</w:t>
-      </w:r>
-      <w:proofErr w:type="spellEnd"/>
-      <w:r>
-        <w:t>) where it gets used</w:t>
-      </w:r>
-      <w:r>
-        <w:t>.</w:t>
+      <w:r>
+        <w:t>LoansDB.php</w:t>
+      </w:r>
+      <w:r>
+        <w:t>: Creates / opens the database and creates the loans table if needed.</w:t>
       </w:r>
     </w:p>
     <w:p>
@@ -913,71 +705,11 @@
           <w:numId w:val="1"/>
         </w:numPr>
       </w:pPr>
-      <w:proofErr w:type="spellStart"/>
-      <w:r>
-        <w:t>Loans</w:t>
-      </w:r>
-      <w:r>
-        <w:t>.php</w:t>
-      </w:r>
-      <w:proofErr w:type="spellEnd"/>
-      <w:r>
-        <w:t xml:space="preserve">: </w:t>
-      </w:r>
-      <w:r>
-        <w:t>Implementation of the APIs</w:t>
-      </w:r>
-      <w:r>
-        <w:t>.</w:t>
-      </w:r>
-    </w:p>
-    <w:p>
-      <w:pPr>
-        <w:pStyle w:val="ListParagraph"/>
-        <w:numPr>
-          <w:ilvl w:val="2"/>
-          <w:numId w:val="1"/>
-        </w:numPr>
-      </w:pPr>
-      <w:r>
-        <w:t>/Data:</w:t>
-      </w:r>
-    </w:p>
-    <w:p>
-      <w:pPr>
-        <w:pStyle w:val="ListParagraph"/>
-        <w:numPr>
-          <w:ilvl w:val="3"/>
-          <w:numId w:val="1"/>
-        </w:numPr>
-      </w:pPr>
-      <w:proofErr w:type="spellStart"/>
-      <w:r>
-        <w:t>LoansDB.php</w:t>
-      </w:r>
-      <w:proofErr w:type="spellEnd"/>
-      <w:r>
-        <w:t>: Creates / opens the database and creates the loans table if needed.</w:t>
-      </w:r>
-    </w:p>
-    <w:p>
-      <w:pPr>
-        <w:pStyle w:val="ListParagraph"/>
-        <w:numPr>
-          <w:ilvl w:val="3"/>
-          <w:numId w:val="1"/>
-        </w:numPr>
-      </w:pPr>
-      <w:proofErr w:type="spellStart"/>
       <w:r>
         <w:t>LoanRow</w:t>
       </w:r>
       <w:r>
-        <w:t>.php</w:t>
-      </w:r>
-      <w:proofErr w:type="spellEnd"/>
-      <w:r>
-        <w:t xml:space="preserve">: contains queries for the </w:t>
+        <w:t xml:space="preserve">.php: contains queries for the </w:t>
       </w:r>
       <w:r>
         <w:t>loans</w:t>

</xml_diff>

<commit_message>
add new certificate that uses parksidelending instead of localhost, more updates to deployment notes
</commit_message>
<xml_diff>
--- a/Notes.docx
+++ b/Notes.docx
@@ -49,17 +49,27 @@
         </w:numPr>
       </w:pPr>
       <w:r>
-        <w:t xml:space="preserve">Clone the project: git clone </w:t>
+        <w:t xml:space="preserve">Clone the project: </w:t>
+      </w:r>
+      <w:proofErr w:type="spellStart"/>
+      <w:r>
+        <w:t>git</w:t>
+      </w:r>
+      <w:proofErr w:type="spellEnd"/>
+      <w:r>
+        <w:t xml:space="preserve"> clone </w:t>
       </w:r>
       <w:r>
         <w:t xml:space="preserve">into directory of your choice.  We’ll refer to that as </w:t>
       </w:r>
+      <w:proofErr w:type="spellStart"/>
       <w:r>
         <w:rPr>
           <w:i/>
         </w:rPr>
         <w:t>projectdir</w:t>
       </w:r>
+      <w:proofErr w:type="spellEnd"/>
       <w:r>
         <w:t>.</w:t>
       </w:r>
@@ -115,15 +125,27 @@
         </w:numPr>
       </w:pPr>
       <w:r>
-        <w:t xml:space="preserve">Edit /private/etc/hosts and add this line: </w:t>
+        <w:t>Edit /private/</w:t>
+      </w:r>
+      <w:proofErr w:type="spellStart"/>
+      <w:r>
+        <w:t>etc</w:t>
+      </w:r>
+      <w:proofErr w:type="spellEnd"/>
+      <w:r>
+        <w:t xml:space="preserve">/hosts and add this line: </w:t>
       </w:r>
       <w:r>
         <w:t>127.0.0.1</w:t>
       </w:r>
       <w:r>
         <w:tab/>
+      </w:r>
+      <w:proofErr w:type="spellStart"/>
+      <w:r>
         <w:t>parksidelending</w:t>
       </w:r>
+      <w:proofErr w:type="spellEnd"/>
     </w:p>
     <w:p>
       <w:pPr>
@@ -134,16 +156,460 @@
         </w:numPr>
       </w:pPr>
       <w:r>
-        <w:t>Edit /Applications/MAMM/conf/apache/</w:t>
-      </w:r>
-      <w:r>
-        <w:t>httpd.conf and uncomment the line #</w:t>
-      </w:r>
-      <w:r>
-        <w:t>Include /Applications/MAMP/conf/apache/extra/httpd-vhosts.conf</w:t>
-      </w:r>
+        <w:t>Edit /Applications/MAMM/</w:t>
+      </w:r>
+      <w:proofErr w:type="spellStart"/>
+      <w:r>
+        <w:t>conf</w:t>
+      </w:r>
+      <w:proofErr w:type="spellEnd"/>
+      <w:r>
+        <w:t>/apache/</w:t>
+      </w:r>
+      <w:proofErr w:type="spellStart"/>
+      <w:r>
+        <w:t>httpd.conf</w:t>
+      </w:r>
+      <w:proofErr w:type="spellEnd"/>
+      <w:r>
+        <w:t xml:space="preserve"> and uncomment the line #</w:t>
+      </w:r>
+      <w:r>
+        <w:t xml:space="preserve"> </w:t>
+      </w:r>
+      <w:r>
+        <w:t>Include /Applications/MAMP/</w:t>
+      </w:r>
+      <w:proofErr w:type="spellStart"/>
+      <w:r>
+        <w:t>conf</w:t>
+      </w:r>
+      <w:proofErr w:type="spellEnd"/>
+      <w:r>
+        <w:t>/apache/extra/</w:t>
+      </w:r>
+      <w:proofErr w:type="spellStart"/>
+      <w:r>
+        <w:t>httpd-ssl.conf</w:t>
+      </w:r>
+      <w:proofErr w:type="spellEnd"/>
       <w:r>
         <w:t>.</w:t>
+      </w:r>
+    </w:p>
+    <w:p>
+      <w:pPr>
+        <w:pStyle w:val="ListParagraph"/>
+        <w:numPr>
+          <w:ilvl w:val="2"/>
+          <w:numId w:val="1"/>
+        </w:numPr>
+        <w:rPr>
+          <w:rFonts w:ascii="Courier New" w:hAnsi="Courier New" w:cs="Courier New"/>
+        </w:rPr>
+      </w:pPr>
+      <w:r>
+        <w:t>Edit /Applications/MAMP/</w:t>
+      </w:r>
+      <w:proofErr w:type="spellStart"/>
+      <w:r>
+        <w:t>conf</w:t>
+      </w:r>
+      <w:proofErr w:type="spellEnd"/>
+      <w:r>
+        <w:t>/apache/extra/</w:t>
+      </w:r>
+      <w:proofErr w:type="spellStart"/>
+      <w:r>
+        <w:t>httpd-vhosts.conf</w:t>
+      </w:r>
+      <w:proofErr w:type="spellEnd"/>
+      <w:r>
+        <w:t>.  Add these lines:</w:t>
+      </w:r>
+      <w:r>
+        <w:br/>
+      </w:r>
+      <w:r>
+        <w:rPr>
+          <w:rFonts w:ascii="Courier New" w:hAnsi="Courier New" w:cs="Courier New"/>
+        </w:rPr>
+        <w:t>&lt;</w:t>
+      </w:r>
+      <w:proofErr w:type="spellStart"/>
+      <w:r>
+        <w:rPr>
+          <w:rFonts w:ascii="Courier New" w:hAnsi="Courier New" w:cs="Courier New"/>
+        </w:rPr>
+        <w:t>VirtualHost</w:t>
+      </w:r>
+      <w:proofErr w:type="spellEnd"/>
+      <w:r>
+        <w:rPr>
+          <w:rFonts w:ascii="Courier New" w:hAnsi="Courier New" w:cs="Courier New"/>
+        </w:rPr>
+        <w:t xml:space="preserve"> *:80&gt;</w:t>
+      </w:r>
+    </w:p>
+    <w:p>
+      <w:pPr>
+        <w:ind w:left="1800"/>
+        <w:rPr>
+          <w:rFonts w:ascii="Courier New" w:hAnsi="Courier New" w:cs="Courier New"/>
+        </w:rPr>
+      </w:pPr>
+      <w:r>
+        <w:rPr>
+          <w:rFonts w:ascii="Courier New" w:hAnsi="Courier New" w:cs="Courier New"/>
+        </w:rPr>
+        <w:t xml:space="preserve">      </w:t>
+      </w:r>
+      <w:proofErr w:type="spellStart"/>
+      <w:r>
+        <w:rPr>
+          <w:rFonts w:ascii="Courier New" w:hAnsi="Courier New" w:cs="Courier New"/>
+        </w:rPr>
+        <w:t>DocumentRoot</w:t>
+      </w:r>
+      <w:proofErr w:type="spellEnd"/>
+      <w:r>
+        <w:rPr>
+          <w:rFonts w:ascii="Courier New" w:hAnsi="Courier New" w:cs="Courier New"/>
+        </w:rPr>
+        <w:t xml:space="preserve"> "</w:t>
+      </w:r>
+      <w:proofErr w:type="spellStart"/>
+      <w:r>
+        <w:rPr>
+          <w:rFonts w:ascii="Courier New" w:hAnsi="Courier New" w:cs="Courier New"/>
+          <w:i/>
+        </w:rPr>
+        <w:t>projectdir</w:t>
+      </w:r>
+      <w:proofErr w:type="spellEnd"/>
+      <w:r>
+        <w:rPr>
+          <w:rFonts w:ascii="Courier New" w:hAnsi="Courier New" w:cs="Courier New"/>
+        </w:rPr>
+        <w:t>"</w:t>
+      </w:r>
+    </w:p>
+    <w:p>
+      <w:pPr>
+        <w:ind w:left="1800"/>
+        <w:rPr>
+          <w:rFonts w:ascii="Courier New" w:hAnsi="Courier New" w:cs="Courier New"/>
+        </w:rPr>
+      </w:pPr>
+      <w:r>
+        <w:rPr>
+          <w:rFonts w:ascii="Courier New" w:hAnsi="Courier New" w:cs="Courier New"/>
+        </w:rPr>
+        <w:t xml:space="preserve">      </w:t>
+      </w:r>
+      <w:proofErr w:type="spellStart"/>
+      <w:r>
+        <w:rPr>
+          <w:rFonts w:ascii="Courier New" w:hAnsi="Courier New" w:cs="Courier New"/>
+        </w:rPr>
+        <w:t>ServerName</w:t>
+      </w:r>
+      <w:proofErr w:type="spellEnd"/>
+      <w:r>
+        <w:rPr>
+          <w:rFonts w:ascii="Courier New" w:hAnsi="Courier New" w:cs="Courier New"/>
+        </w:rPr>
+        <w:t xml:space="preserve"> </w:t>
+      </w:r>
+      <w:proofErr w:type="spellStart"/>
+      <w:r>
+        <w:rPr>
+          <w:rFonts w:ascii="Courier New" w:hAnsi="Courier New" w:cs="Courier New"/>
+        </w:rPr>
+        <w:t>parksidelending</w:t>
+      </w:r>
+      <w:proofErr w:type="spellEnd"/>
+    </w:p>
+    <w:p>
+      <w:pPr>
+        <w:ind w:left="1800" w:firstLine="320"/>
+        <w:rPr>
+          <w:rFonts w:ascii="Courier New" w:hAnsi="Courier New" w:cs="Courier New"/>
+        </w:rPr>
+      </w:pPr>
+      <w:r>
+        <w:rPr>
+          <w:rFonts w:ascii="Courier New" w:hAnsi="Courier New" w:cs="Courier New"/>
+        </w:rPr>
+        <w:t>&lt;/</w:t>
+      </w:r>
+      <w:proofErr w:type="spellStart"/>
+      <w:r>
+        <w:rPr>
+          <w:rFonts w:ascii="Courier New" w:hAnsi="Courier New" w:cs="Courier New"/>
+        </w:rPr>
+        <w:t>VirtualHost</w:t>
+      </w:r>
+      <w:proofErr w:type="spellEnd"/>
+      <w:r>
+        <w:rPr>
+          <w:rFonts w:ascii="Courier New" w:hAnsi="Courier New" w:cs="Courier New"/>
+        </w:rPr>
+        <w:t>&gt;</w:t>
+      </w:r>
+    </w:p>
+    <w:p>
+      <w:pPr>
+        <w:pStyle w:val="ListParagraph"/>
+        <w:numPr>
+          <w:ilvl w:val="2"/>
+          <w:numId w:val="1"/>
+        </w:numPr>
+      </w:pPr>
+      <w:r>
+        <w:t>Edit /Applications/MAMP/</w:t>
+      </w:r>
+      <w:proofErr w:type="spellStart"/>
+      <w:r>
+        <w:t>conf</w:t>
+      </w:r>
+      <w:proofErr w:type="spellEnd"/>
+      <w:r>
+        <w:t>/apache/extra/</w:t>
+      </w:r>
+      <w:proofErr w:type="spellStart"/>
+      <w:r>
+        <w:t>httpd-ssl.conf</w:t>
+      </w:r>
+      <w:proofErr w:type="spellEnd"/>
+      <w:r>
+        <w:t xml:space="preserve">.  Search for the lines with </w:t>
+      </w:r>
+      <w:proofErr w:type="spellStart"/>
+      <w:r>
+        <w:t>DocumentRoot</w:t>
+      </w:r>
+      <w:proofErr w:type="spellEnd"/>
+      <w:r>
+        <w:t xml:space="preserve"> and </w:t>
+      </w:r>
+      <w:proofErr w:type="spellStart"/>
+      <w:r>
+        <w:t>ServerName</w:t>
+      </w:r>
+      <w:proofErr w:type="spellEnd"/>
+      <w:r>
+        <w:t xml:space="preserve"> and set them the same above.</w:t>
+      </w:r>
+    </w:p>
+    <w:p>
+      <w:pPr>
+        <w:pStyle w:val="ListParagraph"/>
+        <w:numPr>
+          <w:ilvl w:val="2"/>
+          <w:numId w:val="1"/>
+        </w:numPr>
+      </w:pPr>
+      <w:r>
+        <w:t>Install certificate files: the project contains a self-generated certificate.  Two options:</w:t>
+      </w:r>
+    </w:p>
+    <w:p>
+      <w:pPr>
+        <w:pStyle w:val="ListParagraph"/>
+        <w:numPr>
+          <w:ilvl w:val="3"/>
+          <w:numId w:val="1"/>
+        </w:numPr>
+      </w:pPr>
+      <w:r>
+        <w:t xml:space="preserve">Copy files </w:t>
+      </w:r>
+      <w:proofErr w:type="spellStart"/>
+      <w:r>
+        <w:t>projectdir</w:t>
+      </w:r>
+      <w:proofErr w:type="spellEnd"/>
+      <w:r>
+        <w:t xml:space="preserve">/server.crt and </w:t>
+      </w:r>
+      <w:proofErr w:type="spellStart"/>
+      <w:r>
+        <w:t>projectdir</w:t>
+      </w:r>
+      <w:proofErr w:type="spellEnd"/>
+      <w:r>
+        <w:t>/</w:t>
+      </w:r>
+      <w:proofErr w:type="spellStart"/>
+      <w:r>
+        <w:t>server.key</w:t>
+      </w:r>
+      <w:proofErr w:type="spellEnd"/>
+      <w:r>
+        <w:t xml:space="preserve"> to </w:t>
+      </w:r>
+      <w:r>
+        <w:t>/Applications/MAMP/</w:t>
+      </w:r>
+      <w:proofErr w:type="spellStart"/>
+      <w:r>
+        <w:t>conf</w:t>
+      </w:r>
+      <w:proofErr w:type="spellEnd"/>
+      <w:r>
+        <w:t>/apache</w:t>
+      </w:r>
+      <w:r>
+        <w:t xml:space="preserve"> </w:t>
+      </w:r>
+      <w:r>
+        <w:rPr>
+          <w:i/>
+        </w:rPr>
+        <w:t>o</w:t>
+      </w:r>
+      <w:r>
+        <w:rPr>
+          <w:i/>
+        </w:rPr>
+        <w:t>r</w:t>
+      </w:r>
+    </w:p>
+    <w:p>
+      <w:pPr>
+        <w:pStyle w:val="ListParagraph"/>
+        <w:numPr>
+          <w:ilvl w:val="3"/>
+          <w:numId w:val="1"/>
+        </w:numPr>
+      </w:pPr>
+      <w:r>
+        <w:t xml:space="preserve">Edit </w:t>
+      </w:r>
+      <w:r>
+        <w:t>/Applications/MAMP/</w:t>
+      </w:r>
+      <w:proofErr w:type="spellStart"/>
+      <w:r>
+        <w:t>conf</w:t>
+      </w:r>
+      <w:proofErr w:type="spellEnd"/>
+      <w:r>
+        <w:t>/apache/extra/</w:t>
+      </w:r>
+      <w:proofErr w:type="spellStart"/>
+      <w:r>
+        <w:t>httpd-ssl.conf</w:t>
+      </w:r>
+      <w:proofErr w:type="spellEnd"/>
+      <w:r>
+        <w:t xml:space="preserve"> and change the </w:t>
+      </w:r>
+      <w:proofErr w:type="spellStart"/>
+      <w:r>
+        <w:t>SSLCertificateFile</w:t>
+      </w:r>
+      <w:proofErr w:type="spellEnd"/>
+      <w:r>
+        <w:t xml:space="preserve"> line to </w:t>
+      </w:r>
+      <w:proofErr w:type="spellStart"/>
+      <w:r>
+        <w:t>SSLCertificateFile</w:t>
+      </w:r>
+      <w:proofErr w:type="spellEnd"/>
+      <w:r>
+        <w:t xml:space="preserve"> "</w:t>
+      </w:r>
+      <w:proofErr w:type="spellStart"/>
+      <w:r>
+        <w:rPr>
+          <w:i/>
+        </w:rPr>
+        <w:t>projectdir</w:t>
+      </w:r>
+      <w:proofErr w:type="spellEnd"/>
+      <w:r>
+        <w:t>/server.crt"</w:t>
+      </w:r>
+    </w:p>
+    <w:p>
+      <w:pPr>
+        <w:pStyle w:val="ListParagraph"/>
+        <w:numPr>
+          <w:ilvl w:val="1"/>
+          <w:numId w:val="1"/>
+        </w:numPr>
+      </w:pPr>
+      <w:r>
+        <w:t>Start MAMP servers</w:t>
+      </w:r>
+    </w:p>
+    <w:p>
+      <w:pPr>
+        <w:pStyle w:val="ListParagraph"/>
+        <w:numPr>
+          <w:ilvl w:val="1"/>
+          <w:numId w:val="1"/>
+        </w:numPr>
+      </w:pPr>
+      <w:r>
+        <w:t>Open browser and b</w:t>
+      </w:r>
+      <w:r>
+        <w:t>rowse to https://parksidelending/www/index.html</w:t>
+      </w:r>
+    </w:p>
+    <w:p>
+      <w:pPr>
+        <w:pStyle w:val="ListParagraph"/>
+        <w:numPr>
+          <w:ilvl w:val="0"/>
+          <w:numId w:val="1"/>
+        </w:numPr>
+      </w:pPr>
+      <w:r>
+        <w:t>Sample calls using curl.  The commands below worked for me on one machine.  On another, I had to use the --</w:t>
+      </w:r>
+      <w:proofErr w:type="spellStart"/>
+      <w:r>
+        <w:t>cacert</w:t>
+      </w:r>
+      <w:proofErr w:type="spellEnd"/>
+      <w:r>
+        <w:t xml:space="preserve"> option to specify the certificate file.  So you may need to add --</w:t>
+      </w:r>
+      <w:proofErr w:type="spellStart"/>
+      <w:r>
+        <w:t>cacert</w:t>
+      </w:r>
+      <w:proofErr w:type="spellEnd"/>
+      <w:r>
+        <w:t xml:space="preserve"> </w:t>
+      </w:r>
+      <w:proofErr w:type="spellStart"/>
+      <w:r>
+        <w:rPr>
+          <w:i/>
+        </w:rPr>
+        <w:t>projectdir</w:t>
+      </w:r>
+      <w:proofErr w:type="spellEnd"/>
+      <w:r>
+        <w:t>/server.crt option.</w:t>
+      </w:r>
+    </w:p>
+    <w:p>
+      <w:pPr>
+        <w:pStyle w:val="ListParagraph"/>
+        <w:numPr>
+          <w:ilvl w:val="1"/>
+          <w:numId w:val="1"/>
+        </w:numPr>
+      </w:pPr>
+      <w:r>
+        <w:t>Apply for a loan</w:t>
       </w:r>
       <w:bookmarkStart w:id="0" w:name="_GoBack"/>
       <w:bookmarkEnd w:id="0"/>
@@ -155,151 +621,17 @@
           <w:ilvl w:val="2"/>
           <w:numId w:val="1"/>
         </w:numPr>
-        <w:rPr>
-          <w:rFonts w:ascii="Courier New" w:hAnsi="Courier New" w:cs="Courier New"/>
-        </w:rPr>
-      </w:pPr>
-      <w:r>
-        <w:t>Edit /Applications/MAMP/conf/apache/extra/httpd-vhosts.conf.  Add these lines:</w:t>
-      </w:r>
-      <w:r>
-        <w:br/>
-      </w:r>
-      <w:r>
-        <w:rPr>
-          <w:rFonts w:ascii="Courier New" w:hAnsi="Courier New" w:cs="Courier New"/>
-        </w:rPr>
-        <w:t>&lt;VirtualHost *:80&gt;</w:t>
-      </w:r>
-    </w:p>
-    <w:p>
-      <w:pPr>
-        <w:ind w:left="1800"/>
-        <w:rPr>
-          <w:rFonts w:ascii="Courier New" w:hAnsi="Courier New" w:cs="Courier New"/>
-        </w:rPr>
-      </w:pPr>
-      <w:r>
-        <w:rPr>
-          <w:rFonts w:ascii="Courier New" w:hAnsi="Courier New" w:cs="Courier New"/>
-        </w:rPr>
-        <w:t xml:space="preserve">      DocumentRoot "</w:t>
-      </w:r>
-      <w:r>
-        <w:rPr>
-          <w:rFonts w:ascii="Courier New" w:hAnsi="Courier New" w:cs="Courier New"/>
-          <w:i/>
-        </w:rPr>
-        <w:t>projectdir</w:t>
-      </w:r>
-      <w:r>
-        <w:rPr>
-          <w:rFonts w:ascii="Courier New" w:hAnsi="Courier New" w:cs="Courier New"/>
-        </w:rPr>
-        <w:t>"</w:t>
-      </w:r>
-    </w:p>
-    <w:p>
-      <w:pPr>
-        <w:ind w:left="1800"/>
-        <w:rPr>
-          <w:rFonts w:ascii="Courier New" w:hAnsi="Courier New" w:cs="Courier New"/>
-        </w:rPr>
-      </w:pPr>
-      <w:r>
-        <w:rPr>
-          <w:rFonts w:ascii="Courier New" w:hAnsi="Courier New" w:cs="Courier New"/>
-        </w:rPr>
-        <w:t xml:space="preserve">      ServerName parksidelending</w:t>
-      </w:r>
-    </w:p>
-    <w:p>
-      <w:pPr>
-        <w:ind w:left="1800" w:firstLine="320"/>
-        <w:rPr>
-          <w:rFonts w:ascii="Courier New" w:hAnsi="Courier New" w:cs="Courier New"/>
-        </w:rPr>
-      </w:pPr>
-      <w:r>
-        <w:rPr>
-          <w:rFonts w:ascii="Courier New" w:hAnsi="Courier New" w:cs="Courier New"/>
-        </w:rPr>
-        <w:t>&lt;/VirtualHost&gt;</w:t>
-      </w:r>
-    </w:p>
-    <w:p>
-      <w:pPr>
-        <w:pStyle w:val="ListParagraph"/>
-        <w:numPr>
-          <w:ilvl w:val="2"/>
-          <w:numId w:val="1"/>
-        </w:numPr>
-      </w:pPr>
-      <w:r>
-        <w:t>Edit /Applications/MAMP/conf/apache/extra/httpd-ssl.conf.  Search for the lines with DocumentRoot and ServerName and set them the same above.</w:t>
-      </w:r>
-    </w:p>
-    <w:p>
-      <w:pPr>
-        <w:pStyle w:val="ListParagraph"/>
-        <w:numPr>
-          <w:ilvl w:val="1"/>
-          <w:numId w:val="1"/>
-        </w:numPr>
-      </w:pPr>
-      <w:r>
-        <w:t>Start MAMP servers</w:t>
-      </w:r>
-    </w:p>
-    <w:p>
-      <w:pPr>
-        <w:pStyle w:val="ListParagraph"/>
-        <w:numPr>
-          <w:ilvl w:val="1"/>
-          <w:numId w:val="1"/>
-        </w:numPr>
-      </w:pPr>
-      <w:r>
-        <w:t>Open browser and b</w:t>
-      </w:r>
-      <w:r>
-        <w:t>rowse to https://parksidelending/www/index.html</w:t>
-      </w:r>
-    </w:p>
-    <w:p>
-      <w:pPr>
-        <w:pStyle w:val="ListParagraph"/>
-        <w:numPr>
-          <w:ilvl w:val="0"/>
-          <w:numId w:val="1"/>
-        </w:numPr>
-      </w:pPr>
-      <w:r>
-        <w:t>Sample calls using curl:</w:t>
-      </w:r>
-    </w:p>
-    <w:p>
-      <w:pPr>
-        <w:pStyle w:val="ListParagraph"/>
-        <w:numPr>
-          <w:ilvl w:val="1"/>
-          <w:numId w:val="1"/>
-        </w:numPr>
-      </w:pPr>
-      <w:r>
-        <w:t>Apply for a loan</w:t>
-      </w:r>
-    </w:p>
-    <w:p>
-      <w:pPr>
-        <w:pStyle w:val="ListParagraph"/>
-        <w:numPr>
-          <w:ilvl w:val="2"/>
-          <w:numId w:val="1"/>
-        </w:numPr>
-      </w:pPr>
-      <w:r>
-        <w:t>curl -X POST --data "ssn=</w:t>
+      </w:pPr>
+      <w:r>
+        <w:t>curl -X POST --data "</w:t>
+      </w:r>
+      <w:proofErr w:type="spellStart"/>
+      <w:r>
+        <w:t>ssn</w:t>
+      </w:r>
+      <w:proofErr w:type="spellEnd"/>
+      <w:r>
+        <w:t>=</w:t>
       </w:r>
       <w:r>
         <w:t>123</w:t>
@@ -352,7 +684,28 @@
         <w:t xml:space="preserve">outputs: </w:t>
       </w:r>
       <w:r>
-        <w:t>{"result":"success","resultstring":null,"data":{"loanId":44,"propertyValue":"282500","loanAmount":"113000","loanStatus":1,"createdTime":"2016-10-29 02:38:25","lastUpdatedTime":"2016-10-29 02:38:25"}}</w:t>
+        <w:t>{"result":"success","</w:t>
+      </w:r>
+      <w:proofErr w:type="spellStart"/>
+      <w:r>
+        <w:t>resultstring</w:t>
+      </w:r>
+      <w:proofErr w:type="spellEnd"/>
+      <w:proofErr w:type="gramStart"/>
+      <w:r>
+        <w:t>":</w:t>
+      </w:r>
+      <w:proofErr w:type="spellStart"/>
+      <w:r>
+        <w:t>null</w:t>
+      </w:r>
+      <w:proofErr w:type="gramEnd"/>
+      <w:r>
+        <w:t>,"data</w:t>
+      </w:r>
+      <w:proofErr w:type="spellEnd"/>
+      <w:r>
+        <w:t>":{"loanId":44,"propertyValue":"282500","loanAmount":"113000","loanStatus":1,"createdTime":"2016-10-29 02:38:25","lastUpdatedTime":"2016-10-29 02:38:25"}}</w:t>
       </w:r>
     </w:p>
     <w:p>
@@ -399,7 +752,32 @@
         <w:t xml:space="preserve">outputs: </w:t>
       </w:r>
       <w:r>
-        <w:t>{"result":"success","resultstring":null,"data":{"loanId":1,"ssn":"123-456-7890","loanAmount":100000,"propertyValue":300000,"loanStatus":"2","createdTime":"2016-10-28 18:37:41","lastUpdatedTime":"2016-10-28 18:37:41"}}</w:t>
+        <w:t>{"result":"success","</w:t>
+      </w:r>
+      <w:proofErr w:type="spellStart"/>
+      <w:r>
+        <w:t>resultstring</w:t>
+      </w:r>
+      <w:proofErr w:type="spellEnd"/>
+      <w:proofErr w:type="gramStart"/>
+      <w:r>
+        <w:t>":</w:t>
+      </w:r>
+      <w:proofErr w:type="spellStart"/>
+      <w:r>
+        <w:t>null</w:t>
+      </w:r>
+      <w:proofErr w:type="gramEnd"/>
+      <w:r>
+        <w:t>,"data</w:t>
+      </w:r>
+      <w:proofErr w:type="spellEnd"/>
+      <w:r>
+        <w:t>":{"loanId":1,"ssn":"123-456-</w:t>
+      </w:r>
+      <w:r>
+        <w:lastRenderedPageBreak/>
+        <w:t>7890","loanAmount":100000,"propertyValue":300000,"loanStatus":"2","createdTime":"2016-10-28 18:37:41","lastUpdatedTime":"2016-10-28 18:37:41"}}</w:t>
       </w:r>
     </w:p>
     <w:p>
@@ -461,8 +839,13 @@
       <w:r>
         <w:t>/</w:t>
       </w:r>
-      <w:r>
-        <w:t xml:space="preserve">css: </w:t>
+      <w:proofErr w:type="spellStart"/>
+      <w:r>
+        <w:t>css</w:t>
+      </w:r>
+      <w:proofErr w:type="spellEnd"/>
+      <w:r>
+        <w:t xml:space="preserve">: </w:t>
       </w:r>
       <w:r>
         <w:t xml:space="preserve">main.css has </w:t>
@@ -480,8 +863,13 @@
         </w:numPr>
       </w:pPr>
       <w:r>
-        <w:t>/js</w:t>
-      </w:r>
+        <w:t>/</w:t>
+      </w:r>
+      <w:proofErr w:type="spellStart"/>
+      <w:r>
+        <w:t>js</w:t>
+      </w:r>
+      <w:proofErr w:type="spellEnd"/>
       <w:r>
         <w:t xml:space="preserve">: </w:t>
       </w:r>
@@ -507,7 +895,6 @@
         </w:numPr>
       </w:pPr>
       <w:r>
-        <w:lastRenderedPageBreak/>
         <w:t>/</w:t>
       </w:r>
       <w:r>
@@ -526,8 +913,21 @@
         </w:numPr>
       </w:pPr>
       <w:r>
-        <w:t>.htaccess: Has rewrite rules for redirecting “loans” to LoansController.php</w:t>
-      </w:r>
+        <w:t>.</w:t>
+      </w:r>
+      <w:proofErr w:type="spellStart"/>
+      <w:r>
+        <w:t>htaccess</w:t>
+      </w:r>
+      <w:proofErr w:type="spellEnd"/>
+      <w:r>
+        <w:t xml:space="preserve">: Has rewrite rules for redirecting “loans” to </w:t>
+      </w:r>
+      <w:proofErr w:type="spellStart"/>
+      <w:r>
+        <w:t>LoansController.php</w:t>
+      </w:r>
+      <w:proofErr w:type="spellEnd"/>
     </w:p>
     <w:p>
       <w:pPr>
@@ -537,8 +937,13 @@
           <w:numId w:val="1"/>
         </w:numPr>
       </w:pPr>
-      <w:r>
-        <w:t>LoansController.php: front end for receiving REST requests for loans.</w:t>
+      <w:proofErr w:type="spellStart"/>
+      <w:r>
+        <w:t>LoansController.php</w:t>
+      </w:r>
+      <w:proofErr w:type="spellEnd"/>
+      <w:r>
+        <w:t>: front end for receiving REST requests for loans.</w:t>
       </w:r>
     </w:p>
     <w:p>
@@ -549,8 +954,13 @@
           <w:numId w:val="1"/>
         </w:numPr>
       </w:pPr>
-      <w:r>
-        <w:t>autoload.php: PHP class auto loader.</w:t>
+      <w:proofErr w:type="spellStart"/>
+      <w:r>
+        <w:t>autoload.php</w:t>
+      </w:r>
+      <w:proofErr w:type="spellEnd"/>
+      <w:r>
+        <w:t>: PHP class auto loader.</w:t>
       </w:r>
     </w:p>
     <w:p>
@@ -561,11 +971,16 @@
           <w:numId w:val="1"/>
         </w:numPr>
       </w:pPr>
+      <w:proofErr w:type="spellStart"/>
       <w:r>
         <w:t>project</w:t>
       </w:r>
       <w:r>
-        <w:t xml:space="preserve">.php: defines for </w:t>
+        <w:t>.php</w:t>
+      </w:r>
+      <w:proofErr w:type="spellEnd"/>
+      <w:r>
+        <w:t xml:space="preserve">: defines for </w:t>
       </w:r>
       <w:r>
         <w:t xml:space="preserve">project root directory, </w:t>
@@ -591,9 +1006,11 @@
           <w:numId w:val="1"/>
         </w:numPr>
       </w:pPr>
+      <w:proofErr w:type="spellStart"/>
       <w:r>
         <w:t>dbglog.php</w:t>
       </w:r>
+      <w:proofErr w:type="spellEnd"/>
       <w:r>
         <w:t>: methods for generating debug trace.</w:t>
       </w:r>
@@ -618,8 +1035,13 @@
           <w:numId w:val="1"/>
         </w:numPr>
       </w:pPr>
-      <w:r>
-        <w:t>Request.php: contains info about the REST API including the</w:t>
+      <w:proofErr w:type="spellStart"/>
+      <w:r>
+        <w:t>Request.php</w:t>
+      </w:r>
+      <w:proofErr w:type="spellEnd"/>
+      <w:r>
+        <w:t>: contains info about the REST API including the</w:t>
       </w:r>
       <w:r>
         <w:t xml:space="preserve"> method</w:t>
@@ -637,13 +1059,29 @@
         <w:t xml:space="preserve">ontroller </w:t>
       </w:r>
       <w:r>
-        <w:t xml:space="preserve">(such as LoansController.php) </w:t>
+        <w:t xml:space="preserve">(such as </w:t>
+      </w:r>
+      <w:proofErr w:type="spellStart"/>
+      <w:r>
+        <w:t>LoansController.php</w:t>
+      </w:r>
+      <w:proofErr w:type="spellEnd"/>
+      <w:r>
+        <w:t xml:space="preserve">) </w:t>
       </w:r>
       <w:r>
         <w:t xml:space="preserve">and passed to </w:t>
       </w:r>
       <w:r>
-        <w:t>API class (such as Loans.php) where it gets used</w:t>
+        <w:t xml:space="preserve">API class (such as </w:t>
+      </w:r>
+      <w:proofErr w:type="spellStart"/>
+      <w:r>
+        <w:t>Loans.php</w:t>
+      </w:r>
+      <w:proofErr w:type="spellEnd"/>
+      <w:r>
+        <w:t>) where it gets used</w:t>
       </w:r>
       <w:r>
         <w:t>.</w:t>
@@ -657,11 +1095,16 @@
           <w:numId w:val="1"/>
         </w:numPr>
       </w:pPr>
+      <w:proofErr w:type="spellStart"/>
       <w:r>
         <w:t>Loans</w:t>
       </w:r>
       <w:r>
-        <w:t xml:space="preserve">.php: </w:t>
+        <w:t>.php</w:t>
+      </w:r>
+      <w:proofErr w:type="spellEnd"/>
+      <w:r>
+        <w:t xml:space="preserve">: </w:t>
       </w:r>
       <w:r>
         <w:t>Implementation of the APIs</w:t>
@@ -690,9 +1133,11 @@
           <w:numId w:val="1"/>
         </w:numPr>
       </w:pPr>
+      <w:proofErr w:type="spellStart"/>
       <w:r>
         <w:t>LoansDB.php</w:t>
       </w:r>
+      <w:proofErr w:type="spellEnd"/>
       <w:r>
         <w:t>: Creates / opens the database and creates the loans table if needed.</w:t>
       </w:r>
@@ -705,11 +1150,16 @@
           <w:numId w:val="1"/>
         </w:numPr>
       </w:pPr>
+      <w:proofErr w:type="spellStart"/>
       <w:r>
         <w:t>LoanRow</w:t>
       </w:r>
       <w:r>
-        <w:t xml:space="preserve">.php: contains queries for the </w:t>
+        <w:t>.php</w:t>
+      </w:r>
+      <w:proofErr w:type="spellEnd"/>
+      <w:r>
+        <w:t xml:space="preserve">: contains queries for the </w:t>
       </w:r>
       <w:r>
         <w:t>loans</w:t>
@@ -745,7 +1195,7 @@
   <w:abstractNum w:abstractNumId="0">
     <w:nsid w:val="09A40EBF"/>
     <w:multiLevelType w:val="hybridMultilevel"/>
-    <w:tmpl w:val="4B2C3BC8"/>
+    <w:tmpl w:val="D318FCF8"/>
     <w:lvl w:ilvl="0" w:tplc="04090001">
       <w:start w:val="1"/>
       <w:numFmt w:val="bullet"/>
@@ -782,16 +1232,16 @@
         <w:rFonts w:ascii="Wingdings" w:hAnsi="Wingdings" w:hint="default"/>
       </w:rPr>
     </w:lvl>
-    <w:lvl w:ilvl="3" w:tplc="04090001">
+    <w:lvl w:ilvl="3" w:tplc="0409000F">
       <w:start w:val="1"/>
-      <w:numFmt w:val="bullet"/>
-      <w:lvlText w:val=""/>
+      <w:numFmt w:val="decimal"/>
+      <w:lvlText w:val="%4."/>
       <w:lvlJc w:val="left"/>
       <w:pPr>
         <w:ind w:left="2880" w:hanging="360"/>
       </w:pPr>
       <w:rPr>
-        <w:rFonts w:ascii="Symbol" w:hAnsi="Symbol" w:hint="default"/>
+        <w:rFonts w:hint="default"/>
       </w:rPr>
     </w:lvl>
     <w:lvl w:ilvl="4" w:tplc="04090003">

</xml_diff>

<commit_message>
Final changes to deployment notes, added more detail in other areas, some formatting changes
</commit_message>
<xml_diff>
--- a/Notes.docx
+++ b/Notes.docx
@@ -49,27 +49,23 @@
         </w:numPr>
       </w:pPr>
       <w:r>
-        <w:t xml:space="preserve">Clone the project: </w:t>
-      </w:r>
-      <w:proofErr w:type="spellStart"/>
-      <w:r>
-        <w:t>git</w:t>
-      </w:r>
-      <w:proofErr w:type="spellEnd"/>
-      <w:r>
-        <w:t xml:space="preserve"> clone </w:t>
-      </w:r>
-      <w:r>
-        <w:t xml:space="preserve">into directory of your choice.  We’ll refer to that as </w:t>
-      </w:r>
-      <w:proofErr w:type="spellStart"/>
+        <w:t xml:space="preserve">Clone the project: git clone </w:t>
+      </w:r>
+      <w:r>
+        <w:t xml:space="preserve">into directory of your choice.  </w:t>
+      </w:r>
+      <w:r>
+        <w:t>Notes below</w:t>
+      </w:r>
+      <w:r>
+        <w:t xml:space="preserve"> refer to that as </w:t>
+      </w:r>
       <w:r>
         <w:rPr>
           <w:i/>
         </w:rPr>
         <w:t>projectdir</w:t>
       </w:r>
-      <w:proofErr w:type="spellEnd"/>
       <w:r>
         <w:t>.</w:t>
       </w:r>
@@ -125,27 +121,25 @@
         </w:numPr>
       </w:pPr>
       <w:r>
-        <w:t>Edit /private/</w:t>
-      </w:r>
-      <w:proofErr w:type="spellStart"/>
-      <w:r>
-        <w:t>etc</w:t>
-      </w:r>
-      <w:proofErr w:type="spellEnd"/>
-      <w:r>
-        <w:t xml:space="preserve">/hosts and add this line: </w:t>
-      </w:r>
-      <w:r>
+        <w:t xml:space="preserve">Edit /private/etc/hosts and add this line: </w:t>
+      </w:r>
+      <w:r>
+        <w:rPr>
+          <w:rFonts w:ascii="Courier New" w:hAnsi="Courier New" w:cs="Courier New"/>
+          <w:sz w:val="20"/>
+          <w:szCs w:val="20"/>
+        </w:rPr>
         <w:t>127.0.0.1</w:t>
       </w:r>
       <w:r>
+        <w:rPr>
+          <w:rFonts w:ascii="Courier New" w:hAnsi="Courier New" w:cs="Courier New"/>
+          <w:sz w:val="20"/>
+          <w:szCs w:val="20"/>
+        </w:rPr>
         <w:tab/>
-      </w:r>
-      <w:proofErr w:type="spellStart"/>
-      <w:r>
         <w:t>parksidelending</w:t>
       </w:r>
-      <w:proofErr w:type="spellEnd"/>
     </w:p>
     <w:p>
       <w:pPr>
@@ -156,43 +150,27 @@
         </w:numPr>
       </w:pPr>
       <w:r>
-        <w:t>Edit /Applications/MAMM/</w:t>
-      </w:r>
-      <w:proofErr w:type="spellStart"/>
-      <w:r>
-        <w:t>conf</w:t>
-      </w:r>
-      <w:proofErr w:type="spellEnd"/>
-      <w:r>
-        <w:t>/apache/</w:t>
-      </w:r>
-      <w:proofErr w:type="spellStart"/>
-      <w:r>
-        <w:t>httpd.conf</w:t>
-      </w:r>
-      <w:proofErr w:type="spellEnd"/>
-      <w:r>
-        <w:t xml:space="preserve"> and uncomment the line #</w:t>
-      </w:r>
-      <w:r>
-        <w:t xml:space="preserve"> </w:t>
-      </w:r>
-      <w:r>
-        <w:t>Include /Applications/MAMP/</w:t>
-      </w:r>
-      <w:proofErr w:type="spellStart"/>
-      <w:r>
-        <w:t>conf</w:t>
-      </w:r>
-      <w:proofErr w:type="spellEnd"/>
-      <w:r>
-        <w:t>/apache/extra/</w:t>
-      </w:r>
-      <w:proofErr w:type="spellStart"/>
-      <w:r>
-        <w:t>httpd-ssl.conf</w:t>
-      </w:r>
-      <w:proofErr w:type="spellEnd"/>
+        <w:t>Edit /Applications/MAMM/conf/apache/</w:t>
+      </w:r>
+      <w:r>
+        <w:t xml:space="preserve">httpd.conf and uncomment the line </w:t>
+      </w:r>
+      <w:r>
+        <w:rPr>
+          <w:rFonts w:ascii="Courier New" w:hAnsi="Courier New" w:cs="Courier New"/>
+          <w:sz w:val="20"/>
+          <w:szCs w:val="20"/>
+        </w:rPr>
+        <w:t>#</w:t>
+      </w:r>
+      <w:r>
+        <w:rPr>
+          <w:rFonts w:ascii="Courier New" w:hAnsi="Courier New" w:cs="Courier New"/>
+          <w:sz w:val="20"/>
+          <w:szCs w:val="20"/>
+        </w:rPr>
+        <w:t>Include /Applications/MAMP/conf/apache/extra/httpd-ssl.conf</w:t>
+      </w:r>
       <w:r>
         <w:t>.</w:t>
       </w:r>
@@ -209,23 +187,7 @@
         </w:rPr>
       </w:pPr>
       <w:r>
-        <w:t>Edit /Applications/MAMP/</w:t>
-      </w:r>
-      <w:proofErr w:type="spellStart"/>
-      <w:r>
-        <w:t>conf</w:t>
-      </w:r>
-      <w:proofErr w:type="spellEnd"/>
-      <w:r>
-        <w:t>/apache/extra/</w:t>
-      </w:r>
-      <w:proofErr w:type="spellStart"/>
-      <w:r>
-        <w:t>httpd-vhosts.conf</w:t>
-      </w:r>
-      <w:proofErr w:type="spellEnd"/>
-      <w:r>
-        <w:t>.  Add these lines:</w:t>
+        <w:t>Edit /Applications/MAMP/conf/apache/extra/httpd-vhosts.conf.  Add these lines:</w:t>
       </w:r>
       <w:r>
         <w:br/>
@@ -234,21 +196,7 @@
         <w:rPr>
           <w:rFonts w:ascii="Courier New" w:hAnsi="Courier New" w:cs="Courier New"/>
         </w:rPr>
-        <w:t>&lt;</w:t>
-      </w:r>
-      <w:proofErr w:type="spellStart"/>
-      <w:r>
-        <w:rPr>
-          <w:rFonts w:ascii="Courier New" w:hAnsi="Courier New" w:cs="Courier New"/>
-        </w:rPr>
-        <w:t>VirtualHost</w:t>
-      </w:r>
-      <w:proofErr w:type="spellEnd"/>
-      <w:r>
-        <w:rPr>
-          <w:rFonts w:ascii="Courier New" w:hAnsi="Courier New" w:cs="Courier New"/>
-        </w:rPr>
-        <w:t xml:space="preserve"> *:80&gt;</w:t>
+        <w:t>&lt;VirtualHost *:80&gt;</w:t>
       </w:r>
     </w:p>
     <w:p>
@@ -262,100 +210,145 @@
         <w:rPr>
           <w:rFonts w:ascii="Courier New" w:hAnsi="Courier New" w:cs="Courier New"/>
         </w:rPr>
-        <w:t xml:space="preserve">      </w:t>
-      </w:r>
-      <w:proofErr w:type="spellStart"/>
-      <w:r>
-        <w:rPr>
-          <w:rFonts w:ascii="Courier New" w:hAnsi="Courier New" w:cs="Courier New"/>
+        <w:t xml:space="preserve">      DocumentRoot "</w:t>
+      </w:r>
+      <w:r>
+        <w:rPr>
+          <w:rFonts w:ascii="Courier New" w:hAnsi="Courier New" w:cs="Courier New"/>
+          <w:i/>
+        </w:rPr>
+        <w:t>projectdir</w:t>
+      </w:r>
+      <w:r>
+        <w:rPr>
+          <w:rFonts w:ascii="Courier New" w:hAnsi="Courier New" w:cs="Courier New"/>
+        </w:rPr>
+        <w:t>"</w:t>
+      </w:r>
+    </w:p>
+    <w:p>
+      <w:pPr>
+        <w:ind w:left="1800"/>
+        <w:rPr>
+          <w:rFonts w:ascii="Courier New" w:hAnsi="Courier New" w:cs="Courier New"/>
+        </w:rPr>
+      </w:pPr>
+      <w:r>
+        <w:rPr>
+          <w:rFonts w:ascii="Courier New" w:hAnsi="Courier New" w:cs="Courier New"/>
+        </w:rPr>
+        <w:t xml:space="preserve">      ServerName parksidelending</w:t>
+      </w:r>
+    </w:p>
+    <w:p>
+      <w:pPr>
+        <w:ind w:left="1800" w:firstLine="320"/>
+        <w:rPr>
+          <w:rFonts w:ascii="Courier New" w:hAnsi="Courier New" w:cs="Courier New"/>
+        </w:rPr>
+      </w:pPr>
+      <w:r>
+        <w:rPr>
+          <w:rFonts w:ascii="Courier New" w:hAnsi="Courier New" w:cs="Courier New"/>
+        </w:rPr>
+        <w:t>&lt;/VirtualHost&gt;</w:t>
+      </w:r>
+    </w:p>
+    <w:p>
+      <w:pPr>
+        <w:pStyle w:val="ListParagraph"/>
+        <w:numPr>
+          <w:ilvl w:val="2"/>
+          <w:numId w:val="1"/>
+        </w:numPr>
+      </w:pPr>
+      <w:r>
+        <w:t xml:space="preserve">Edit /Applications/MAMP/conf/apache/extra/httpd-ssl.conf.  Search for the lines with </w:t>
+      </w:r>
+      <w:r>
+        <w:rPr>
+          <w:rFonts w:ascii="Courier New" w:hAnsi="Courier New" w:cs="Courier New"/>
+          <w:sz w:val="20"/>
+          <w:szCs w:val="20"/>
         </w:rPr>
         <w:t>DocumentRoot</w:t>
       </w:r>
-      <w:proofErr w:type="spellEnd"/>
-      <w:r>
-        <w:rPr>
-          <w:rFonts w:ascii="Courier New" w:hAnsi="Courier New" w:cs="Courier New"/>
-        </w:rPr>
-        <w:t xml:space="preserve"> "</w:t>
-      </w:r>
-      <w:proofErr w:type="spellStart"/>
-      <w:r>
-        <w:rPr>
-          <w:rFonts w:ascii="Courier New" w:hAnsi="Courier New" w:cs="Courier New"/>
+      <w:r>
+        <w:t xml:space="preserve"> and </w:t>
+      </w:r>
+      <w:r>
+        <w:rPr>
+          <w:rFonts w:ascii="Courier New" w:hAnsi="Courier New" w:cs="Courier New"/>
+          <w:sz w:val="20"/>
+          <w:szCs w:val="20"/>
+        </w:rPr>
+        <w:t>ServerName</w:t>
+      </w:r>
+      <w:r>
+        <w:t xml:space="preserve"> and set them the same above.</w:t>
+      </w:r>
+    </w:p>
+    <w:p>
+      <w:pPr>
+        <w:pStyle w:val="ListParagraph"/>
+        <w:numPr>
+          <w:ilvl w:val="1"/>
+          <w:numId w:val="1"/>
+        </w:numPr>
+      </w:pPr>
+      <w:r>
+        <w:t>Install certificate files: the project contains a self-generated certificate.  Two options:</w:t>
+      </w:r>
+    </w:p>
+    <w:p>
+      <w:pPr>
+        <w:pStyle w:val="ListParagraph"/>
+        <w:numPr>
+          <w:ilvl w:val="2"/>
+          <w:numId w:val="3"/>
+        </w:numPr>
+      </w:pPr>
+      <w:r>
+        <w:t xml:space="preserve">Copy files </w:t>
+      </w:r>
+      <w:r>
+        <w:rPr>
           <w:i/>
         </w:rPr>
         <w:t>projectdir</w:t>
       </w:r>
-      <w:proofErr w:type="spellEnd"/>
-      <w:r>
-        <w:rPr>
-          <w:rFonts w:ascii="Courier New" w:hAnsi="Courier New" w:cs="Courier New"/>
-        </w:rPr>
-        <w:t>"</w:t>
-      </w:r>
-    </w:p>
-    <w:p>
-      <w:pPr>
-        <w:ind w:left="1800"/>
-        <w:rPr>
-          <w:rFonts w:ascii="Courier New" w:hAnsi="Courier New" w:cs="Courier New"/>
-        </w:rPr>
-      </w:pPr>
-      <w:r>
-        <w:rPr>
-          <w:rFonts w:ascii="Courier New" w:hAnsi="Courier New" w:cs="Courier New"/>
-        </w:rPr>
-        <w:t xml:space="preserve">      </w:t>
-      </w:r>
-      <w:proofErr w:type="spellStart"/>
-      <w:r>
-        <w:rPr>
-          <w:rFonts w:ascii="Courier New" w:hAnsi="Courier New" w:cs="Courier New"/>
-        </w:rPr>
-        <w:t>ServerName</w:t>
-      </w:r>
-      <w:proofErr w:type="spellEnd"/>
-      <w:r>
-        <w:rPr>
-          <w:rFonts w:ascii="Courier New" w:hAnsi="Courier New" w:cs="Courier New"/>
-        </w:rPr>
-        <w:t xml:space="preserve"> </w:t>
-      </w:r>
-      <w:proofErr w:type="spellStart"/>
-      <w:r>
-        <w:rPr>
-          <w:rFonts w:ascii="Courier New" w:hAnsi="Courier New" w:cs="Courier New"/>
-        </w:rPr>
-        <w:t>parksidelending</w:t>
-      </w:r>
-      <w:proofErr w:type="spellEnd"/>
-    </w:p>
-    <w:p>
-      <w:pPr>
-        <w:ind w:left="1800" w:firstLine="320"/>
-        <w:rPr>
-          <w:rFonts w:ascii="Courier New" w:hAnsi="Courier New" w:cs="Courier New"/>
-        </w:rPr>
-      </w:pPr>
-      <w:r>
-        <w:rPr>
-          <w:rFonts w:ascii="Courier New" w:hAnsi="Courier New" w:cs="Courier New"/>
-        </w:rPr>
-        <w:t>&lt;/</w:t>
-      </w:r>
-      <w:proofErr w:type="spellStart"/>
-      <w:r>
-        <w:rPr>
-          <w:rFonts w:ascii="Courier New" w:hAnsi="Courier New" w:cs="Courier New"/>
-        </w:rPr>
-        <w:t>VirtualHost</w:t>
-      </w:r>
-      <w:proofErr w:type="spellEnd"/>
-      <w:r>
-        <w:rPr>
-          <w:rFonts w:ascii="Courier New" w:hAnsi="Courier New" w:cs="Courier New"/>
-        </w:rPr>
-        <w:t>&gt;</w:t>
+      <w:r>
+        <w:t xml:space="preserve">/server.crt and </w:t>
+      </w:r>
+      <w:r>
+        <w:rPr>
+          <w:i/>
+        </w:rPr>
+        <w:t>projectdir</w:t>
+      </w:r>
+      <w:r>
+        <w:t xml:space="preserve">/server.key to </w:t>
+      </w:r>
+      <w:r>
+        <w:t xml:space="preserve">/Applications/MAMP/conf/apache </w:t>
+      </w:r>
+      <w:r>
+        <w:rPr>
+          <w:i/>
+        </w:rPr>
+        <w:t>…</w:t>
+      </w:r>
+      <w:r>
+        <w:rPr>
+          <w:i/>
+        </w:rPr>
+        <w:t>or</w:t>
+      </w:r>
+      <w:r>
+        <w:rPr>
+          <w:i/>
+        </w:rPr>
+        <w:t>…</w:t>
       </w:r>
     </w:p>
     <w:p>
@@ -363,55 +356,11 @@
         <w:pStyle w:val="ListParagraph"/>
         <w:numPr>
           <w:ilvl w:val="2"/>
-          <w:numId w:val="1"/>
-        </w:numPr>
-      </w:pPr>
-      <w:r>
-        <w:t>Edit /Applications/MAMP/</w:t>
-      </w:r>
-      <w:proofErr w:type="spellStart"/>
-      <w:r>
-        <w:t>conf</w:t>
-      </w:r>
-      <w:proofErr w:type="spellEnd"/>
-      <w:r>
-        <w:t>/apache/extra/</w:t>
-      </w:r>
-      <w:proofErr w:type="spellStart"/>
-      <w:r>
-        <w:t>httpd-ssl.conf</w:t>
-      </w:r>
-      <w:proofErr w:type="spellEnd"/>
-      <w:r>
-        <w:t xml:space="preserve">.  Search for the lines with </w:t>
-      </w:r>
-      <w:proofErr w:type="spellStart"/>
-      <w:r>
-        <w:t>DocumentRoot</w:t>
-      </w:r>
-      <w:proofErr w:type="spellEnd"/>
-      <w:r>
-        <w:t xml:space="preserve"> and </w:t>
-      </w:r>
-      <w:proofErr w:type="spellStart"/>
-      <w:r>
-        <w:t>ServerName</w:t>
-      </w:r>
-      <w:proofErr w:type="spellEnd"/>
-      <w:r>
-        <w:t xml:space="preserve"> and set them the same above.</w:t>
-      </w:r>
-    </w:p>
-    <w:p>
-      <w:pPr>
-        <w:pStyle w:val="ListParagraph"/>
-        <w:numPr>
-          <w:ilvl w:val="2"/>
-          <w:numId w:val="1"/>
-        </w:numPr>
-      </w:pPr>
-      <w:r>
-        <w:t>Install certificate files: the project contains a self-generated certificate.  Two options:</w:t>
+          <w:numId w:val="3"/>
+        </w:numPr>
+      </w:pPr>
+      <w:r>
+        <w:t>Edit /Applications/MAMP/conf/apache/extra/httpd-ssl.conf</w:t>
       </w:r>
     </w:p>
     <w:p>
@@ -419,119 +368,98 @@
         <w:pStyle w:val="ListParagraph"/>
         <w:numPr>
           <w:ilvl w:val="3"/>
-          <w:numId w:val="1"/>
-        </w:numPr>
-      </w:pPr>
-      <w:r>
-        <w:t xml:space="preserve">Copy files </w:t>
-      </w:r>
-      <w:proofErr w:type="spellStart"/>
-      <w:r>
+          <w:numId w:val="4"/>
+        </w:numPr>
+      </w:pPr>
+      <w:r>
+        <w:t>C</w:t>
+      </w:r>
+      <w:r>
+        <w:t xml:space="preserve">hange the </w:t>
+      </w:r>
+      <w:r>
+        <w:rPr>
+          <w:rFonts w:ascii="Courier New" w:hAnsi="Courier New" w:cs="Courier New"/>
+          <w:sz w:val="20"/>
+          <w:szCs w:val="20"/>
+        </w:rPr>
+        <w:t xml:space="preserve">SSLCertificateFile </w:t>
+      </w:r>
+      <w:r>
+        <w:t xml:space="preserve">line to </w:t>
+      </w:r>
+      <w:r>
+        <w:rPr>
+          <w:rFonts w:ascii="Courier New" w:hAnsi="Courier New" w:cs="Courier New"/>
+          <w:sz w:val="20"/>
+          <w:szCs w:val="20"/>
+        </w:rPr>
+        <w:t>SSLCertificateFile "</w:t>
+      </w:r>
+      <w:r>
+        <w:rPr>
+          <w:rFonts w:ascii="Courier New" w:hAnsi="Courier New" w:cs="Courier New"/>
+          <w:i/>
+          <w:sz w:val="20"/>
+          <w:szCs w:val="20"/>
+        </w:rPr>
         <w:t>projectdir</w:t>
       </w:r>
-      <w:proofErr w:type="spellEnd"/>
-      <w:r>
-        <w:t xml:space="preserve">/server.crt and </w:t>
-      </w:r>
-      <w:proofErr w:type="spellStart"/>
-      <w:r>
+      <w:r>
+        <w:rPr>
+          <w:rFonts w:ascii="Courier New" w:hAnsi="Courier New" w:cs="Courier New"/>
+          <w:sz w:val="20"/>
+          <w:szCs w:val="20"/>
+        </w:rPr>
+        <w:t>/server.crt"</w:t>
+      </w:r>
+    </w:p>
+    <w:p>
+      <w:pPr>
+        <w:pStyle w:val="ListParagraph"/>
+        <w:numPr>
+          <w:ilvl w:val="3"/>
+          <w:numId w:val="4"/>
+        </w:numPr>
+      </w:pPr>
+      <w:r>
+        <w:t xml:space="preserve">Change the </w:t>
+      </w:r>
+      <w:r>
+        <w:rPr>
+          <w:rFonts w:ascii="Courier New" w:hAnsi="Courier New" w:cs="Courier New"/>
+          <w:sz w:val="20"/>
+          <w:szCs w:val="20"/>
+        </w:rPr>
+        <w:t>SSLCertificateKeyFile</w:t>
+      </w:r>
+      <w:r>
+        <w:t xml:space="preserve"> line to </w:t>
+      </w:r>
+      <w:r>
+        <w:rPr>
+          <w:rFonts w:ascii="Courier New" w:hAnsi="Courier New" w:cs="Courier New"/>
+          <w:sz w:val="20"/>
+          <w:szCs w:val="20"/>
+        </w:rPr>
+        <w:t>SSLCertificateKeyFile “</w:t>
+      </w:r>
+      <w:r>
+        <w:rPr>
+          <w:rFonts w:ascii="Courier New" w:hAnsi="Courier New" w:cs="Courier New"/>
+          <w:i/>
+          <w:sz w:val="20"/>
+          <w:szCs w:val="20"/>
+        </w:rPr>
         <w:t>projectdir</w:t>
       </w:r>
-      <w:proofErr w:type="spellEnd"/>
-      <w:r>
-        <w:t>/</w:t>
-      </w:r>
-      <w:proofErr w:type="spellStart"/>
-      <w:r>
-        <w:t>server.key</w:t>
-      </w:r>
-      <w:proofErr w:type="spellEnd"/>
-      <w:r>
-        <w:t xml:space="preserve"> to </w:t>
-      </w:r>
-      <w:r>
-        <w:t>/Applications/MAMP/</w:t>
-      </w:r>
-      <w:proofErr w:type="spellStart"/>
-      <w:r>
-        <w:t>conf</w:t>
-      </w:r>
-      <w:proofErr w:type="spellEnd"/>
-      <w:r>
-        <w:t>/apache</w:t>
-      </w:r>
-      <w:r>
-        <w:t xml:space="preserve"> </w:t>
-      </w:r>
-      <w:r>
-        <w:rPr>
-          <w:i/>
-        </w:rPr>
-        <w:t>o</w:t>
-      </w:r>
-      <w:r>
-        <w:rPr>
-          <w:i/>
-        </w:rPr>
-        <w:t>r</w:t>
-      </w:r>
-    </w:p>
-    <w:p>
-      <w:pPr>
-        <w:pStyle w:val="ListParagraph"/>
-        <w:numPr>
-          <w:ilvl w:val="3"/>
-          <w:numId w:val="1"/>
-        </w:numPr>
-      </w:pPr>
-      <w:r>
-        <w:t xml:space="preserve">Edit </w:t>
-      </w:r>
-      <w:r>
-        <w:t>/Applications/MAMP/</w:t>
-      </w:r>
-      <w:proofErr w:type="spellStart"/>
-      <w:r>
-        <w:t>conf</w:t>
-      </w:r>
-      <w:proofErr w:type="spellEnd"/>
-      <w:r>
-        <w:t>/apache/extra/</w:t>
-      </w:r>
-      <w:proofErr w:type="spellStart"/>
-      <w:r>
-        <w:t>httpd-ssl.conf</w:t>
-      </w:r>
-      <w:proofErr w:type="spellEnd"/>
-      <w:r>
-        <w:t xml:space="preserve"> and change the </w:t>
-      </w:r>
-      <w:proofErr w:type="spellStart"/>
-      <w:r>
-        <w:t>SSLCertificateFile</w:t>
-      </w:r>
-      <w:proofErr w:type="spellEnd"/>
-      <w:r>
-        <w:t xml:space="preserve"> line to </w:t>
-      </w:r>
-      <w:proofErr w:type="spellStart"/>
-      <w:r>
-        <w:t>SSLCertificateFile</w:t>
-      </w:r>
-      <w:proofErr w:type="spellEnd"/>
-      <w:r>
-        <w:t xml:space="preserve"> "</w:t>
-      </w:r>
-      <w:proofErr w:type="spellStart"/>
-      <w:r>
-        <w:rPr>
-          <w:i/>
-        </w:rPr>
-        <w:t>projectdir</w:t>
-      </w:r>
-      <w:proofErr w:type="spellEnd"/>
-      <w:r>
-        <w:t>/server.crt"</w:t>
+      <w:r>
+        <w:rPr>
+          <w:rFonts w:ascii="Courier New" w:hAnsi="Courier New" w:cs="Courier New"/>
+          <w:sz w:val="20"/>
+          <w:szCs w:val="20"/>
+        </w:rPr>
+        <w:t>/server.key”</w:t>
       </w:r>
     </w:p>
     <w:p>
@@ -555,122 +483,94 @@
         </w:numPr>
       </w:pPr>
       <w:r>
-        <w:t>Open browser and b</w:t>
-      </w:r>
-      <w:r>
-        <w:t>rowse to https://parksidelending/www/index.html</w:t>
-      </w:r>
-    </w:p>
-    <w:p>
-      <w:pPr>
-        <w:pStyle w:val="ListParagraph"/>
-        <w:numPr>
-          <w:ilvl w:val="0"/>
-          <w:numId w:val="1"/>
-        </w:numPr>
-      </w:pPr>
-      <w:r>
-        <w:t>Sample calls using curl.  The commands below worked for me on one machine.  On another, I had to use the --</w:t>
-      </w:r>
-      <w:proofErr w:type="spellStart"/>
-      <w:r>
-        <w:t>cacert</w:t>
-      </w:r>
-      <w:proofErr w:type="spellEnd"/>
-      <w:r>
-        <w:t xml:space="preserve"> option to specify the certificate file.  So you may need to add --</w:t>
-      </w:r>
-      <w:proofErr w:type="spellStart"/>
-      <w:r>
-        <w:t>cacert</w:t>
-      </w:r>
-      <w:proofErr w:type="spellEnd"/>
-      <w:r>
-        <w:t xml:space="preserve"> </w:t>
-      </w:r>
-      <w:proofErr w:type="spellStart"/>
-      <w:r>
-        <w:rPr>
-          <w:i/>
-        </w:rPr>
-        <w:t>projectdir</w:t>
-      </w:r>
-      <w:proofErr w:type="spellEnd"/>
-      <w:r>
-        <w:t>/server.crt option.</w:t>
-      </w:r>
-    </w:p>
-    <w:p>
-      <w:pPr>
-        <w:pStyle w:val="ListParagraph"/>
-        <w:numPr>
-          <w:ilvl w:val="1"/>
-          <w:numId w:val="1"/>
-        </w:numPr>
-      </w:pPr>
-      <w:r>
-        <w:t>Apply for a loan</w:t>
-      </w:r>
-      <w:bookmarkStart w:id="0" w:name="_GoBack"/>
-      <w:bookmarkEnd w:id="0"/>
-    </w:p>
-    <w:p>
-      <w:pPr>
-        <w:pStyle w:val="ListParagraph"/>
-        <w:numPr>
-          <w:ilvl w:val="2"/>
-          <w:numId w:val="1"/>
-        </w:numPr>
-      </w:pPr>
-      <w:r>
-        <w:t>curl -X POST --data "</w:t>
-      </w:r>
-      <w:proofErr w:type="spellStart"/>
-      <w:r>
-        <w:t>ssn</w:t>
-      </w:r>
-      <w:proofErr w:type="spellEnd"/>
-      <w:r>
-        <w:t>=</w:t>
-      </w:r>
-      <w:r>
-        <w:t>123</w:t>
-      </w:r>
-      <w:r>
-        <w:t>-</w:t>
-      </w:r>
-      <w:r>
-        <w:t>45</w:t>
-      </w:r>
-      <w:r>
-        <w:t>-</w:t>
-      </w:r>
-      <w:r>
-        <w:t>6789</w:t>
-      </w:r>
-      <w:r>
-        <w:t>&amp;propertyValue=</w:t>
-      </w:r>
-      <w:r>
-        <w:t>300000</w:t>
-      </w:r>
-      <w:r>
-        <w:t>&amp;loanAmount=1</w:t>
-      </w:r>
-      <w:r>
-        <w:t>00</w:t>
-      </w:r>
-      <w:r>
-        <w:t xml:space="preserve">000" </w:t>
+        <w:t xml:space="preserve">Using the web site: </w:t>
+      </w:r>
+      <w:r>
+        <w:t>b</w:t>
+      </w:r>
+      <w:r>
+        <w:t xml:space="preserve">rowse to </w:t>
       </w:r>
       <w:hyperlink r:id="rId5" w:history="1">
         <w:r>
           <w:rPr>
             <w:rStyle w:val="Hyperlink"/>
           </w:rPr>
-          <w:t>https://parksidelending/v1/loans</w:t>
+          <w:t>https://parksidelending/www</w:t>
         </w:r>
       </w:hyperlink>
+      <w:r>
+        <w:t>.  You’ll likely get a security notice from your browser since the certificate is self-generated.  Allow the browser to proceed to the site (steps to proceed depend on your browser).</w:t>
+      </w:r>
+    </w:p>
+    <w:p>
+      <w:pPr>
+        <w:pStyle w:val="ListParagraph"/>
+        <w:numPr>
+          <w:ilvl w:val="0"/>
+          <w:numId w:val="1"/>
+        </w:numPr>
+      </w:pPr>
+      <w:r>
+        <w:t xml:space="preserve">Sample calls using curl.  The commands below worked for me on one machine.  On another, I had to use the </w:t>
+      </w:r>
+      <w:r>
+        <w:rPr>
+          <w:rFonts w:ascii="Courier New" w:hAnsi="Courier New" w:cs="Courier New"/>
+          <w:sz w:val="20"/>
+          <w:szCs w:val="20"/>
+        </w:rPr>
+        <w:t>--cacert</w:t>
+      </w:r>
+      <w:r>
+        <w:t xml:space="preserve"> option to specify the certificate file.  So you may need to add </w:t>
+      </w:r>
+      <w:r>
+        <w:rPr>
+          <w:rFonts w:ascii="Courier New" w:hAnsi="Courier New" w:cs="Courier New"/>
+          <w:sz w:val="20"/>
+          <w:szCs w:val="20"/>
+        </w:rPr>
+        <w:t xml:space="preserve">--cacert </w:t>
+      </w:r>
+      <w:r>
+        <w:rPr>
+          <w:rFonts w:ascii="Courier New" w:hAnsi="Courier New" w:cs="Courier New"/>
+          <w:i/>
+          <w:sz w:val="20"/>
+          <w:szCs w:val="20"/>
+        </w:rPr>
+        <w:t>projectdir</w:t>
+      </w:r>
+      <w:r>
+        <w:rPr>
+          <w:rFonts w:ascii="Courier New" w:hAnsi="Courier New" w:cs="Courier New"/>
+          <w:sz w:val="20"/>
+          <w:szCs w:val="20"/>
+        </w:rPr>
+        <w:t>/server.crt</w:t>
+      </w:r>
+      <w:r>
+        <w:t xml:space="preserve"> option</w:t>
+      </w:r>
+      <w:r>
+        <w:t xml:space="preserve"> to these commands</w:t>
+      </w:r>
+      <w:r>
+        <w:t>.</w:t>
+      </w:r>
+    </w:p>
+    <w:p>
+      <w:pPr>
+        <w:pStyle w:val="ListParagraph"/>
+        <w:numPr>
+          <w:ilvl w:val="1"/>
+          <w:numId w:val="1"/>
+        </w:numPr>
+      </w:pPr>
+      <w:r>
+        <w:t>Apply for a loan</w:t>
+      </w:r>
     </w:p>
     <w:p>
       <w:pPr>
@@ -679,62 +579,101 @@
           <w:ilvl w:val="2"/>
           <w:numId w:val="1"/>
         </w:numPr>
-      </w:pPr>
-      <w:r>
-        <w:t xml:space="preserve">outputs: </w:t>
-      </w:r>
-      <w:r>
-        <w:t>{"result":"success","</w:t>
-      </w:r>
-      <w:proofErr w:type="spellStart"/>
-      <w:r>
-        <w:t>resultstring</w:t>
-      </w:r>
-      <w:proofErr w:type="spellEnd"/>
-      <w:proofErr w:type="gramStart"/>
-      <w:r>
-        <w:t>":</w:t>
-      </w:r>
-      <w:proofErr w:type="spellStart"/>
-      <w:r>
-        <w:t>null</w:t>
-      </w:r>
-      <w:proofErr w:type="gramEnd"/>
-      <w:r>
-        <w:t>,"data</w:t>
-      </w:r>
-      <w:proofErr w:type="spellEnd"/>
-      <w:r>
-        <w:t>":{"loanId":44,"propertyValue":"282500","loanAmount":"113000","loanStatus":1,"createdTime":"2016-10-29 02:38:25","lastUpdatedTime":"2016-10-29 02:38:25"}}</w:t>
-      </w:r>
-    </w:p>
-    <w:p>
-      <w:pPr>
-        <w:pStyle w:val="ListParagraph"/>
-        <w:numPr>
-          <w:ilvl w:val="1"/>
-          <w:numId w:val="1"/>
-        </w:numPr>
-      </w:pPr>
-      <w:r>
-        <w:t>Get loan status for loan 1</w:t>
-      </w:r>
-    </w:p>
-    <w:p>
-      <w:pPr>
-        <w:pStyle w:val="ListParagraph"/>
-        <w:numPr>
-          <w:ilvl w:val="2"/>
-          <w:numId w:val="1"/>
-        </w:numPr>
-      </w:pPr>
-      <w:r>
-        <w:t xml:space="preserve">curl </w:t>
+        <w:rPr>
+          <w:rFonts w:ascii="Courier New" w:hAnsi="Courier New" w:cs="Courier New"/>
+          <w:sz w:val="20"/>
+          <w:szCs w:val="20"/>
+        </w:rPr>
+      </w:pPr>
+      <w:r>
+        <w:rPr>
+          <w:rFonts w:ascii="Courier New" w:hAnsi="Courier New" w:cs="Courier New"/>
+          <w:sz w:val="20"/>
+          <w:szCs w:val="20"/>
+        </w:rPr>
+        <w:t xml:space="preserve">curl -X POST --data "ssn=123-45-6789&amp;propertyValue=300000&amp;loanAmount=100000" </w:t>
       </w:r>
       <w:hyperlink r:id="rId6" w:history="1">
         <w:r>
           <w:rPr>
             <w:rStyle w:val="Hyperlink"/>
+            <w:rFonts w:ascii="Courier New" w:hAnsi="Courier New" w:cs="Courier New"/>
+            <w:sz w:val="20"/>
+            <w:szCs w:val="20"/>
+          </w:rPr>
+          <w:t>https://parksidelending/v1/loans</w:t>
+        </w:r>
+      </w:hyperlink>
+    </w:p>
+    <w:p>
+      <w:pPr>
+        <w:pStyle w:val="ListParagraph"/>
+        <w:numPr>
+          <w:ilvl w:val="2"/>
+          <w:numId w:val="1"/>
+        </w:numPr>
+      </w:pPr>
+      <w:r>
+        <w:t xml:space="preserve">outputs: </w:t>
+      </w:r>
+      <w:r>
+        <w:rPr>
+          <w:rFonts w:ascii="Courier New" w:hAnsi="Courier New" w:cs="Courier New"/>
+          <w:sz w:val="20"/>
+          <w:szCs w:val="20"/>
+        </w:rPr>
+        <w:t>{"result":"success","resultstring":null,"data":{"loanId":44,"propertyValue":"282500","loanAmount":"113000","loanStatus</w:t>
+      </w:r>
+      <w:r>
+        <w:rPr>
+          <w:rFonts w:ascii="Courier New" w:hAnsi="Courier New" w:cs="Courier New"/>
+          <w:sz w:val="20"/>
+          <w:szCs w:val="20"/>
+        </w:rPr>
+        <w:lastRenderedPageBreak/>
+        <w:t>":1,"createdTime":"2016-10-29 02:38:25","lastUpdatedTime":"2016-10-29 02:38:25"}}</w:t>
+      </w:r>
+    </w:p>
+    <w:p>
+      <w:pPr>
+        <w:pStyle w:val="ListParagraph"/>
+        <w:numPr>
+          <w:ilvl w:val="1"/>
+          <w:numId w:val="1"/>
+        </w:numPr>
+      </w:pPr>
+      <w:r>
+        <w:t>Get loan status for loan 1</w:t>
+      </w:r>
+    </w:p>
+    <w:p>
+      <w:pPr>
+        <w:pStyle w:val="ListParagraph"/>
+        <w:numPr>
+          <w:ilvl w:val="2"/>
+          <w:numId w:val="1"/>
+        </w:numPr>
+        <w:rPr>
+          <w:rFonts w:ascii="Courier New" w:hAnsi="Courier New" w:cs="Courier New"/>
+          <w:sz w:val="20"/>
+          <w:szCs w:val="20"/>
+        </w:rPr>
+      </w:pPr>
+      <w:r>
+        <w:rPr>
+          <w:rFonts w:ascii="Courier New" w:hAnsi="Courier New" w:cs="Courier New"/>
+          <w:sz w:val="20"/>
+          <w:szCs w:val="20"/>
+        </w:rPr>
+        <w:t xml:space="preserve">curl </w:t>
+      </w:r>
+      <w:hyperlink r:id="rId7" w:history="1">
+        <w:r>
+          <w:rPr>
+            <w:rStyle w:val="Hyperlink"/>
+            <w:rFonts w:ascii="Courier New" w:hAnsi="Courier New" w:cs="Courier New"/>
+            <w:sz w:val="20"/>
+            <w:szCs w:val="20"/>
           </w:rPr>
           <w:t>https://parksidelending/v1/loans/1</w:t>
         </w:r>
@@ -752,32 +691,12 @@
         <w:t xml:space="preserve">outputs: </w:t>
       </w:r>
       <w:r>
-        <w:t>{"result":"success","</w:t>
-      </w:r>
-      <w:proofErr w:type="spellStart"/>
-      <w:r>
-        <w:t>resultstring</w:t>
-      </w:r>
-      <w:proofErr w:type="spellEnd"/>
-      <w:proofErr w:type="gramStart"/>
-      <w:r>
-        <w:t>":</w:t>
-      </w:r>
-      <w:proofErr w:type="spellStart"/>
-      <w:r>
-        <w:t>null</w:t>
-      </w:r>
-      <w:proofErr w:type="gramEnd"/>
-      <w:r>
-        <w:t>,"data</w:t>
-      </w:r>
-      <w:proofErr w:type="spellEnd"/>
-      <w:r>
-        <w:t>":{"loanId":1,"ssn":"123-456-</w:t>
-      </w:r>
-      <w:r>
-        <w:lastRenderedPageBreak/>
-        <w:t>7890","loanAmount":100000,"propertyValue":300000,"loanStatus":"2","createdTime":"2016-10-28 18:37:41","lastUpdatedTime":"2016-10-28 18:37:41"}}</w:t>
+        <w:rPr>
+          <w:rFonts w:ascii="Courier New" w:hAnsi="Courier New" w:cs="Courier New"/>
+          <w:sz w:val="20"/>
+          <w:szCs w:val="20"/>
+        </w:rPr>
+        <w:t>{"result":"success","resultstring":null,"data":{"loanId":1,"ssn":"123-456-7890","loanAmount":100000,"propertyValue":300000,"loanStatus":"2","createdTime":"2016-10-28 18:37:41","lastUpdatedTime":"2016-10-28 18:37:41"}}</w:t>
       </w:r>
     </w:p>
     <w:p>
@@ -789,7 +708,13 @@
         </w:numPr>
       </w:pPr>
       <w:r>
-        <w:t>Project directory structure</w:t>
+        <w:rPr>
+          <w:i/>
+        </w:rPr>
+        <w:t>projectdir</w:t>
+      </w:r>
+      <w:r>
+        <w:t xml:space="preserve"> structure</w:t>
       </w:r>
     </w:p>
     <w:p>
@@ -801,6 +726,60 @@
         </w:numPr>
       </w:pPr>
       <w:r>
+        <w:t>Notes.docx: this file</w:t>
+      </w:r>
+    </w:p>
+    <w:p>
+      <w:pPr>
+        <w:pStyle w:val="ListParagraph"/>
+        <w:numPr>
+          <w:ilvl w:val="1"/>
+          <w:numId w:val="1"/>
+        </w:numPr>
+      </w:pPr>
+      <w:r>
+        <w:t>README.md</w:t>
+      </w:r>
+    </w:p>
+    <w:p>
+      <w:pPr>
+        <w:pStyle w:val="ListParagraph"/>
+        <w:numPr>
+          <w:ilvl w:val="1"/>
+          <w:numId w:val="1"/>
+        </w:numPr>
+      </w:pPr>
+      <w:r>
+        <w:t xml:space="preserve">server.crt: </w:t>
+      </w:r>
+      <w:r>
+        <w:t>certificate file</w:t>
+      </w:r>
+    </w:p>
+    <w:p>
+      <w:pPr>
+        <w:pStyle w:val="ListParagraph"/>
+        <w:numPr>
+          <w:ilvl w:val="1"/>
+          <w:numId w:val="1"/>
+        </w:numPr>
+      </w:pPr>
+      <w:r>
+        <w:t xml:space="preserve">server.key: </w:t>
+      </w:r>
+      <w:r>
+        <w:t>private key to server.crt</w:t>
+      </w:r>
+    </w:p>
+    <w:p>
+      <w:pPr>
+        <w:pStyle w:val="ListParagraph"/>
+        <w:numPr>
+          <w:ilvl w:val="1"/>
+          <w:numId w:val="1"/>
+        </w:numPr>
+      </w:pPr>
+      <w:r>
         <w:t>/</w:t>
       </w:r>
       <w:r>
@@ -839,19 +818,59 @@
       <w:r>
         <w:t>/</w:t>
       </w:r>
-      <w:proofErr w:type="spellStart"/>
-      <w:r>
-        <w:t>css</w:t>
-      </w:r>
-      <w:proofErr w:type="spellEnd"/>
+      <w:r>
+        <w:t xml:space="preserve">css: </w:t>
+      </w:r>
+      <w:r>
+        <w:t xml:space="preserve">main.css has </w:t>
+      </w:r>
+      <w:r>
+        <w:t>styles</w:t>
+      </w:r>
+    </w:p>
+    <w:p>
+      <w:pPr>
+        <w:pStyle w:val="ListParagraph"/>
+        <w:numPr>
+          <w:ilvl w:val="2"/>
+          <w:numId w:val="1"/>
+        </w:numPr>
+      </w:pPr>
+      <w:r>
+        <w:t>/js</w:t>
+      </w:r>
       <w:r>
         <w:t xml:space="preserve">: </w:t>
       </w:r>
       <w:r>
-        <w:t xml:space="preserve">main.css has </w:t>
-      </w:r>
-      <w:r>
-        <w:t>styles</w:t>
+        <w:t>Loans</w:t>
+      </w:r>
+      <w:r>
+        <w:t xml:space="preserve">.js: </w:t>
+      </w:r>
+      <w:r>
+        <w:t>wraps calls to the REST APIs</w:t>
+      </w:r>
+      <w:r>
+        <w:t xml:space="preserve"> using ajax.</w:t>
+      </w:r>
+    </w:p>
+    <w:p>
+      <w:pPr>
+        <w:pStyle w:val="ListParagraph"/>
+        <w:numPr>
+          <w:ilvl w:val="1"/>
+          <w:numId w:val="1"/>
+        </w:numPr>
+      </w:pPr>
+      <w:r>
+        <w:t>/</w:t>
+      </w:r>
+      <w:r>
+        <w:t>v1</w:t>
+      </w:r>
+      <w:r>
+        <w:t>: the server</w:t>
       </w:r>
     </w:p>
     <w:p>
@@ -863,45 +882,148 @@
         </w:numPr>
       </w:pPr>
       <w:r>
-        <w:t>/</w:t>
-      </w:r>
-      <w:proofErr w:type="spellStart"/>
-      <w:r>
-        <w:t>js</w:t>
-      </w:r>
-      <w:proofErr w:type="spellEnd"/>
-      <w:r>
-        <w:t xml:space="preserve">: </w:t>
-      </w:r>
+        <w:t>.htaccess: Has rewrite rules for redirecting “loans” to LoansController.php</w:t>
+      </w:r>
+    </w:p>
+    <w:p>
+      <w:pPr>
+        <w:pStyle w:val="ListParagraph"/>
+        <w:numPr>
+          <w:ilvl w:val="2"/>
+          <w:numId w:val="1"/>
+        </w:numPr>
+      </w:pPr>
+      <w:r>
+        <w:t>LoansController.php: front end for receiving REST requests for loans.</w:t>
+      </w:r>
+    </w:p>
+    <w:p>
+      <w:pPr>
+        <w:pStyle w:val="ListParagraph"/>
+        <w:numPr>
+          <w:ilvl w:val="2"/>
+          <w:numId w:val="1"/>
+        </w:numPr>
+      </w:pPr>
+      <w:r>
+        <w:t>autoload.php: PHP class auto loader.</w:t>
+      </w:r>
+    </w:p>
+    <w:p>
+      <w:pPr>
+        <w:pStyle w:val="ListParagraph"/>
+        <w:numPr>
+          <w:ilvl w:val="2"/>
+          <w:numId w:val="1"/>
+        </w:numPr>
+      </w:pPr>
+      <w:r>
+        <w:t>project</w:t>
+      </w:r>
+      <w:r>
+        <w:t xml:space="preserve">.php: defines for </w:t>
+      </w:r>
+      <w:r>
+        <w:t xml:space="preserve">project root directory, </w:t>
+      </w:r>
+      <w:r>
+        <w:t xml:space="preserve">loan statuses, </w:t>
+      </w:r>
+      <w:r>
+        <w:t>debug levels,</w:t>
+      </w:r>
+      <w:r>
+        <w:t xml:space="preserve"> and</w:t>
+      </w:r>
+      <w:r>
+        <w:t xml:space="preserve"> debug log location.</w:t>
+      </w:r>
+    </w:p>
+    <w:p>
+      <w:pPr>
+        <w:pStyle w:val="ListParagraph"/>
+        <w:numPr>
+          <w:ilvl w:val="2"/>
+          <w:numId w:val="1"/>
+        </w:numPr>
+      </w:pPr>
+      <w:r>
+        <w:t>dbglog.php</w:t>
+      </w:r>
+      <w:r>
+        <w:t>: methods for generating debug trace.</w:t>
+      </w:r>
+    </w:p>
+    <w:p>
+      <w:pPr>
+        <w:pStyle w:val="ListParagraph"/>
+        <w:numPr>
+          <w:ilvl w:val="2"/>
+          <w:numId w:val="1"/>
+        </w:numPr>
+      </w:pPr>
+      <w:r>
+        <w:t>/Classes:</w:t>
+      </w:r>
+    </w:p>
+    <w:p>
+      <w:pPr>
+        <w:pStyle w:val="ListParagraph"/>
+        <w:numPr>
+          <w:ilvl w:val="3"/>
+          <w:numId w:val="1"/>
+        </w:numPr>
+      </w:pPr>
+      <w:r>
+        <w:t>Request.php: contains info about the REST API including the</w:t>
+      </w:r>
+      <w:r>
+        <w:t xml:space="preserve"> method</w:t>
+      </w:r>
+      <w:r>
+        <w:t xml:space="preserve"> and parameters.</w:t>
+      </w:r>
+      <w:r>
+        <w:t xml:space="preserve">  Created from </w:t>
+      </w:r>
+      <w:r>
+        <w:t>front-end c</w:t>
+      </w:r>
+      <w:r>
+        <w:t xml:space="preserve">ontroller </w:t>
+      </w:r>
+      <w:r>
+        <w:t xml:space="preserve">(such as LoansController.php) </w:t>
+      </w:r>
+      <w:r>
+        <w:t xml:space="preserve">and passed to </w:t>
+      </w:r>
+      <w:r>
+        <w:t>API class (such as Loans.php) where it gets used</w:t>
+      </w:r>
+      <w:r>
+        <w:t>.</w:t>
+      </w:r>
+    </w:p>
+    <w:p>
+      <w:pPr>
+        <w:pStyle w:val="ListParagraph"/>
+        <w:numPr>
+          <w:ilvl w:val="3"/>
+          <w:numId w:val="1"/>
+        </w:numPr>
+      </w:pPr>
       <w:r>
         <w:t>Loans</w:t>
       </w:r>
       <w:r>
-        <w:t xml:space="preserve">.js: </w:t>
-      </w:r>
-      <w:r>
-        <w:t>wraps calls to the REST APIs</w:t>
-      </w:r>
-      <w:r>
-        <w:t xml:space="preserve"> using ajax.</w:t>
-      </w:r>
-    </w:p>
-    <w:p>
-      <w:pPr>
-        <w:pStyle w:val="ListParagraph"/>
-        <w:numPr>
-          <w:ilvl w:val="1"/>
-          <w:numId w:val="1"/>
-        </w:numPr>
-      </w:pPr>
-      <w:r>
-        <w:t>/</w:t>
-      </w:r>
-      <w:r>
-        <w:t>v1</w:t>
-      </w:r>
-      <w:r>
-        <w:t>: the server</w:t>
+        <w:t xml:space="preserve">.php: </w:t>
+      </w:r>
+      <w:r>
+        <w:t>Implementation of the APIs</w:t>
+      </w:r>
+      <w:r>
+        <w:t>.</w:t>
       </w:r>
     </w:p>
     <w:p>
@@ -913,21 +1035,44 @@
         </w:numPr>
       </w:pPr>
       <w:r>
-        <w:t>.</w:t>
-      </w:r>
-      <w:proofErr w:type="spellStart"/>
-      <w:r>
-        <w:t>htaccess</w:t>
-      </w:r>
-      <w:proofErr w:type="spellEnd"/>
-      <w:r>
-        <w:t xml:space="preserve">: Has rewrite rules for redirecting “loans” to </w:t>
-      </w:r>
-      <w:proofErr w:type="spellStart"/>
-      <w:r>
-        <w:t>LoansController.php</w:t>
-      </w:r>
-      <w:proofErr w:type="spellEnd"/>
+        <w:t>/Data:</w:t>
+      </w:r>
+    </w:p>
+    <w:p>
+      <w:pPr>
+        <w:pStyle w:val="ListParagraph"/>
+        <w:numPr>
+          <w:ilvl w:val="3"/>
+          <w:numId w:val="1"/>
+        </w:numPr>
+      </w:pPr>
+      <w:r>
+        <w:t>LoansDB.php</w:t>
+      </w:r>
+      <w:r>
+        <w:t>: Creates / opens the database and creates the loans table if needed.</w:t>
+      </w:r>
+    </w:p>
+    <w:p>
+      <w:pPr>
+        <w:pStyle w:val="ListParagraph"/>
+        <w:numPr>
+          <w:ilvl w:val="3"/>
+          <w:numId w:val="1"/>
+        </w:numPr>
+      </w:pPr>
+      <w:r>
+        <w:t>LoanRow</w:t>
+      </w:r>
+      <w:r>
+        <w:t xml:space="preserve">.php: contains queries for the </w:t>
+      </w:r>
+      <w:r>
+        <w:t>loans</w:t>
+      </w:r>
+      <w:r>
+        <w:t xml:space="preserve"> table.</w:t>
+      </w:r>
     </w:p>
     <w:p>
       <w:pPr>
@@ -937,247 +1082,19 @@
           <w:numId w:val="1"/>
         </w:numPr>
       </w:pPr>
-      <w:proofErr w:type="spellStart"/>
-      <w:r>
-        <w:t>LoansController.php</w:t>
-      </w:r>
-      <w:proofErr w:type="spellEnd"/>
-      <w:r>
-        <w:t>: front end for receiving REST requests for loans.</w:t>
-      </w:r>
-    </w:p>
-    <w:p>
-      <w:pPr>
-        <w:pStyle w:val="ListParagraph"/>
-        <w:numPr>
-          <w:ilvl w:val="2"/>
-          <w:numId w:val="1"/>
-        </w:numPr>
-      </w:pPr>
-      <w:proofErr w:type="spellStart"/>
-      <w:r>
-        <w:t>autoload.php</w:t>
-      </w:r>
-      <w:proofErr w:type="spellEnd"/>
-      <w:r>
-        <w:t>: PHP class auto loader.</w:t>
-      </w:r>
-    </w:p>
-    <w:p>
-      <w:pPr>
-        <w:pStyle w:val="ListParagraph"/>
-        <w:numPr>
-          <w:ilvl w:val="2"/>
-          <w:numId w:val="1"/>
-        </w:numPr>
-      </w:pPr>
-      <w:proofErr w:type="spellStart"/>
-      <w:r>
-        <w:t>project</w:t>
-      </w:r>
-      <w:r>
-        <w:t>.php</w:t>
-      </w:r>
-      <w:proofErr w:type="spellEnd"/>
-      <w:r>
-        <w:t xml:space="preserve">: defines for </w:t>
-      </w:r>
-      <w:r>
-        <w:t xml:space="preserve">project root directory, </w:t>
-      </w:r>
-      <w:r>
-        <w:t xml:space="preserve">loan statuses, </w:t>
-      </w:r>
-      <w:r>
-        <w:t>debug levels,</w:t>
-      </w:r>
-      <w:r>
-        <w:t xml:space="preserve"> and</w:t>
-      </w:r>
-      <w:r>
-        <w:t xml:space="preserve"> debug log location.</w:t>
-      </w:r>
-    </w:p>
-    <w:p>
-      <w:pPr>
-        <w:pStyle w:val="ListParagraph"/>
-        <w:numPr>
-          <w:ilvl w:val="2"/>
-          <w:numId w:val="1"/>
-        </w:numPr>
-      </w:pPr>
-      <w:proofErr w:type="spellStart"/>
-      <w:r>
-        <w:t>dbglog.php</w:t>
-      </w:r>
-      <w:proofErr w:type="spellEnd"/>
-      <w:r>
-        <w:t>: methods for generating debug trace.</w:t>
-      </w:r>
-    </w:p>
-    <w:p>
-      <w:pPr>
-        <w:pStyle w:val="ListParagraph"/>
-        <w:numPr>
-          <w:ilvl w:val="2"/>
-          <w:numId w:val="1"/>
-        </w:numPr>
-      </w:pPr>
-      <w:r>
-        <w:t>/Classes:</w:t>
-      </w:r>
-    </w:p>
-    <w:p>
-      <w:pPr>
-        <w:pStyle w:val="ListParagraph"/>
-        <w:numPr>
-          <w:ilvl w:val="3"/>
-          <w:numId w:val="1"/>
-        </w:numPr>
-      </w:pPr>
-      <w:proofErr w:type="spellStart"/>
-      <w:r>
-        <w:t>Request.php</w:t>
-      </w:r>
-      <w:proofErr w:type="spellEnd"/>
-      <w:r>
-        <w:t>: contains info about the REST API including the</w:t>
-      </w:r>
-      <w:r>
-        <w:t xml:space="preserve"> method</w:t>
-      </w:r>
-      <w:r>
-        <w:t xml:space="preserve"> and parameters.</w:t>
-      </w:r>
-      <w:r>
-        <w:t xml:space="preserve">  Created from </w:t>
-      </w:r>
-      <w:r>
-        <w:t>front-end c</w:t>
-      </w:r>
-      <w:r>
-        <w:t xml:space="preserve">ontroller </w:t>
-      </w:r>
-      <w:r>
-        <w:t xml:space="preserve">(such as </w:t>
-      </w:r>
-      <w:proofErr w:type="spellStart"/>
-      <w:r>
-        <w:t>LoansController.php</w:t>
-      </w:r>
-      <w:proofErr w:type="spellEnd"/>
-      <w:r>
-        <w:t xml:space="preserve">) </w:t>
-      </w:r>
-      <w:r>
-        <w:t xml:space="preserve">and passed to </w:t>
-      </w:r>
-      <w:r>
-        <w:t xml:space="preserve">API class (such as </w:t>
-      </w:r>
-      <w:proofErr w:type="spellStart"/>
-      <w:r>
-        <w:t>Loans.php</w:t>
-      </w:r>
-      <w:proofErr w:type="spellEnd"/>
-      <w:r>
-        <w:t>) where it gets used</w:t>
-      </w:r>
-      <w:r>
-        <w:t>.</w:t>
-      </w:r>
-    </w:p>
-    <w:p>
-      <w:pPr>
-        <w:pStyle w:val="ListParagraph"/>
-        <w:numPr>
-          <w:ilvl w:val="3"/>
-          <w:numId w:val="1"/>
-        </w:numPr>
-      </w:pPr>
-      <w:proofErr w:type="spellStart"/>
-      <w:r>
-        <w:t>Loans</w:t>
-      </w:r>
-      <w:r>
-        <w:t>.php</w:t>
-      </w:r>
-      <w:proofErr w:type="spellEnd"/>
-      <w:r>
-        <w:t xml:space="preserve">: </w:t>
-      </w:r>
-      <w:r>
-        <w:t>Implementation of the APIs</w:t>
-      </w:r>
-      <w:r>
-        <w:t>.</w:t>
-      </w:r>
-    </w:p>
-    <w:p>
-      <w:pPr>
-        <w:pStyle w:val="ListParagraph"/>
-        <w:numPr>
-          <w:ilvl w:val="2"/>
-          <w:numId w:val="1"/>
-        </w:numPr>
-      </w:pPr>
-      <w:r>
-        <w:t>/Data:</w:t>
-      </w:r>
-    </w:p>
-    <w:p>
-      <w:pPr>
-        <w:pStyle w:val="ListParagraph"/>
-        <w:numPr>
-          <w:ilvl w:val="3"/>
-          <w:numId w:val="1"/>
-        </w:numPr>
-      </w:pPr>
-      <w:proofErr w:type="spellStart"/>
-      <w:r>
-        <w:t>LoansDB.php</w:t>
-      </w:r>
-      <w:proofErr w:type="spellEnd"/>
-      <w:r>
-        <w:t>: Creates / opens the database and creates the loans table if needed.</w:t>
-      </w:r>
-    </w:p>
-    <w:p>
-      <w:pPr>
-        <w:pStyle w:val="ListParagraph"/>
-        <w:numPr>
-          <w:ilvl w:val="3"/>
-          <w:numId w:val="1"/>
-        </w:numPr>
-      </w:pPr>
-      <w:proofErr w:type="spellStart"/>
-      <w:r>
-        <w:t>LoanRow</w:t>
-      </w:r>
-      <w:r>
-        <w:t>.php</w:t>
-      </w:r>
-      <w:proofErr w:type="spellEnd"/>
-      <w:r>
-        <w:t xml:space="preserve">: contains queries for the </w:t>
-      </w:r>
-      <w:r>
-        <w:t>loans</w:t>
-      </w:r>
-      <w:r>
-        <w:t xml:space="preserve"> table.</w:t>
-      </w:r>
-    </w:p>
-    <w:p>
-      <w:pPr>
-        <w:pStyle w:val="ListParagraph"/>
-        <w:numPr>
-          <w:ilvl w:val="2"/>
-          <w:numId w:val="1"/>
-        </w:numPr>
-      </w:pPr>
       <w:r>
         <w:t>/logs: debug log</w:t>
+      </w:r>
+      <w:r>
+        <w:t>. If you want to see the log, you’ll have to manually create this directory.</w:t>
+      </w:r>
+      <w:r>
+        <w:t xml:space="preserve">  Note that the debug level is currently </w:t>
+      </w:r>
+      <w:bookmarkStart w:id="0" w:name="_GoBack"/>
+      <w:bookmarkEnd w:id="0"/>
+      <w:r>
+        <w:t>set high, but it’s easy to turn off completely (in LoansController.php).</w:t>
       </w:r>
     </w:p>
     <w:sectPr>
@@ -1418,11 +1335,243 @@
       </w:rPr>
     </w:lvl>
   </w:abstractNum>
+  <w:abstractNum w:abstractNumId="2">
+    <w:nsid w:val="57F34123"/>
+    <w:multiLevelType w:val="hybridMultilevel"/>
+    <w:tmpl w:val="267CCE9C"/>
+    <w:lvl w:ilvl="0" w:tplc="04090001">
+      <w:start w:val="1"/>
+      <w:numFmt w:val="bullet"/>
+      <w:lvlText w:val=""/>
+      <w:lvlJc w:val="left"/>
+      <w:pPr>
+        <w:ind w:left="720" w:hanging="360"/>
+      </w:pPr>
+      <w:rPr>
+        <w:rFonts w:ascii="Symbol" w:hAnsi="Symbol" w:hint="default"/>
+      </w:rPr>
+    </w:lvl>
+    <w:lvl w:ilvl="1" w:tplc="0409000F">
+      <w:start w:val="1"/>
+      <w:numFmt w:val="decimal"/>
+      <w:lvlText w:val="%2."/>
+      <w:lvlJc w:val="left"/>
+      <w:pPr>
+        <w:ind w:left="1440" w:hanging="360"/>
+      </w:pPr>
+      <w:rPr>
+        <w:rFonts w:hint="default"/>
+      </w:rPr>
+    </w:lvl>
+    <w:lvl w:ilvl="2" w:tplc="04090005">
+      <w:start w:val="1"/>
+      <w:numFmt w:val="bullet"/>
+      <w:lvlText w:val=""/>
+      <w:lvlJc w:val="left"/>
+      <w:pPr>
+        <w:ind w:left="2160" w:hanging="360"/>
+      </w:pPr>
+      <w:rPr>
+        <w:rFonts w:ascii="Wingdings" w:hAnsi="Wingdings" w:hint="default"/>
+      </w:rPr>
+    </w:lvl>
+    <w:lvl w:ilvl="3" w:tplc="04090001">
+      <w:start w:val="1"/>
+      <w:numFmt w:val="bullet"/>
+      <w:lvlText w:val=""/>
+      <w:lvlJc w:val="left"/>
+      <w:pPr>
+        <w:ind w:left="2880" w:hanging="360"/>
+      </w:pPr>
+      <w:rPr>
+        <w:rFonts w:ascii="Symbol" w:hAnsi="Symbol" w:hint="default"/>
+      </w:rPr>
+    </w:lvl>
+    <w:lvl w:ilvl="4" w:tplc="04090003">
+      <w:start w:val="1"/>
+      <w:numFmt w:val="bullet"/>
+      <w:lvlText w:val="o"/>
+      <w:lvlJc w:val="left"/>
+      <w:pPr>
+        <w:ind w:left="3600" w:hanging="360"/>
+      </w:pPr>
+      <w:rPr>
+        <w:rFonts w:ascii="Courier New" w:hAnsi="Courier New" w:cs="Courier New" w:hint="default"/>
+      </w:rPr>
+    </w:lvl>
+    <w:lvl w:ilvl="5" w:tplc="04090005" w:tentative="1">
+      <w:start w:val="1"/>
+      <w:numFmt w:val="bullet"/>
+      <w:lvlText w:val=""/>
+      <w:lvlJc w:val="left"/>
+      <w:pPr>
+        <w:ind w:left="4320" w:hanging="360"/>
+      </w:pPr>
+      <w:rPr>
+        <w:rFonts w:ascii="Wingdings" w:hAnsi="Wingdings" w:hint="default"/>
+      </w:rPr>
+    </w:lvl>
+    <w:lvl w:ilvl="6" w:tplc="04090001" w:tentative="1">
+      <w:start w:val="1"/>
+      <w:numFmt w:val="bullet"/>
+      <w:lvlText w:val=""/>
+      <w:lvlJc w:val="left"/>
+      <w:pPr>
+        <w:ind w:left="5040" w:hanging="360"/>
+      </w:pPr>
+      <w:rPr>
+        <w:rFonts w:ascii="Symbol" w:hAnsi="Symbol" w:hint="default"/>
+      </w:rPr>
+    </w:lvl>
+    <w:lvl w:ilvl="7" w:tplc="04090003" w:tentative="1">
+      <w:start w:val="1"/>
+      <w:numFmt w:val="bullet"/>
+      <w:lvlText w:val="o"/>
+      <w:lvlJc w:val="left"/>
+      <w:pPr>
+        <w:ind w:left="5760" w:hanging="360"/>
+      </w:pPr>
+      <w:rPr>
+        <w:rFonts w:ascii="Courier New" w:hAnsi="Courier New" w:cs="Courier New" w:hint="default"/>
+      </w:rPr>
+    </w:lvl>
+    <w:lvl w:ilvl="8" w:tplc="04090005" w:tentative="1">
+      <w:start w:val="1"/>
+      <w:numFmt w:val="bullet"/>
+      <w:lvlText w:val=""/>
+      <w:lvlJc w:val="left"/>
+      <w:pPr>
+        <w:ind w:left="6480" w:hanging="360"/>
+      </w:pPr>
+      <w:rPr>
+        <w:rFonts w:ascii="Wingdings" w:hAnsi="Wingdings" w:hint="default"/>
+      </w:rPr>
+    </w:lvl>
+  </w:abstractNum>
+  <w:abstractNum w:abstractNumId="3">
+    <w:nsid w:val="63EC2993"/>
+    <w:multiLevelType w:val="hybridMultilevel"/>
+    <w:tmpl w:val="61D0EB3A"/>
+    <w:lvl w:ilvl="0" w:tplc="04090001">
+      <w:start w:val="1"/>
+      <w:numFmt w:val="bullet"/>
+      <w:lvlText w:val=""/>
+      <w:lvlJc w:val="left"/>
+      <w:pPr>
+        <w:ind w:left="720" w:hanging="360"/>
+      </w:pPr>
+      <w:rPr>
+        <w:rFonts w:ascii="Symbol" w:hAnsi="Symbol" w:hint="default"/>
+      </w:rPr>
+    </w:lvl>
+    <w:lvl w:ilvl="1" w:tplc="0409000F">
+      <w:start w:val="1"/>
+      <w:numFmt w:val="decimal"/>
+      <w:lvlText w:val="%2."/>
+      <w:lvlJc w:val="left"/>
+      <w:pPr>
+        <w:ind w:left="1440" w:hanging="360"/>
+      </w:pPr>
+      <w:rPr>
+        <w:rFonts w:hint="default"/>
+      </w:rPr>
+    </w:lvl>
+    <w:lvl w:ilvl="2" w:tplc="0409000F">
+      <w:start w:val="1"/>
+      <w:numFmt w:val="decimal"/>
+      <w:lvlText w:val="%3."/>
+      <w:lvlJc w:val="left"/>
+      <w:pPr>
+        <w:ind w:left="2160" w:hanging="360"/>
+      </w:pPr>
+      <w:rPr>
+        <w:rFonts w:hint="default"/>
+      </w:rPr>
+    </w:lvl>
+    <w:lvl w:ilvl="3" w:tplc="0409000F">
+      <w:start w:val="1"/>
+      <w:numFmt w:val="decimal"/>
+      <w:lvlText w:val="%4."/>
+      <w:lvlJc w:val="left"/>
+      <w:pPr>
+        <w:ind w:left="2880" w:hanging="360"/>
+      </w:pPr>
+      <w:rPr>
+        <w:rFonts w:hint="default"/>
+      </w:rPr>
+    </w:lvl>
+    <w:lvl w:ilvl="4" w:tplc="04090003">
+      <w:start w:val="1"/>
+      <w:numFmt w:val="bullet"/>
+      <w:lvlText w:val="o"/>
+      <w:lvlJc w:val="left"/>
+      <w:pPr>
+        <w:ind w:left="3600" w:hanging="360"/>
+      </w:pPr>
+      <w:rPr>
+        <w:rFonts w:ascii="Courier New" w:hAnsi="Courier New" w:cs="Courier New" w:hint="default"/>
+      </w:rPr>
+    </w:lvl>
+    <w:lvl w:ilvl="5" w:tplc="04090005" w:tentative="1">
+      <w:start w:val="1"/>
+      <w:numFmt w:val="bullet"/>
+      <w:lvlText w:val=""/>
+      <w:lvlJc w:val="left"/>
+      <w:pPr>
+        <w:ind w:left="4320" w:hanging="360"/>
+      </w:pPr>
+      <w:rPr>
+        <w:rFonts w:ascii="Wingdings" w:hAnsi="Wingdings" w:hint="default"/>
+      </w:rPr>
+    </w:lvl>
+    <w:lvl w:ilvl="6" w:tplc="04090001" w:tentative="1">
+      <w:start w:val="1"/>
+      <w:numFmt w:val="bullet"/>
+      <w:lvlText w:val=""/>
+      <w:lvlJc w:val="left"/>
+      <w:pPr>
+        <w:ind w:left="5040" w:hanging="360"/>
+      </w:pPr>
+      <w:rPr>
+        <w:rFonts w:ascii="Symbol" w:hAnsi="Symbol" w:hint="default"/>
+      </w:rPr>
+    </w:lvl>
+    <w:lvl w:ilvl="7" w:tplc="04090003" w:tentative="1">
+      <w:start w:val="1"/>
+      <w:numFmt w:val="bullet"/>
+      <w:lvlText w:val="o"/>
+      <w:lvlJc w:val="left"/>
+      <w:pPr>
+        <w:ind w:left="5760" w:hanging="360"/>
+      </w:pPr>
+      <w:rPr>
+        <w:rFonts w:ascii="Courier New" w:hAnsi="Courier New" w:cs="Courier New" w:hint="default"/>
+      </w:rPr>
+    </w:lvl>
+    <w:lvl w:ilvl="8" w:tplc="04090005" w:tentative="1">
+      <w:start w:val="1"/>
+      <w:numFmt w:val="bullet"/>
+      <w:lvlText w:val=""/>
+      <w:lvlJc w:val="left"/>
+      <w:pPr>
+        <w:ind w:left="6480" w:hanging="360"/>
+      </w:pPr>
+      <w:rPr>
+        <w:rFonts w:ascii="Wingdings" w:hAnsi="Wingdings" w:hint="default"/>
+      </w:rPr>
+    </w:lvl>
+  </w:abstractNum>
   <w:num w:numId="1">
     <w:abstractNumId w:val="0"/>
   </w:num>
   <w:num w:numId="2">
     <w:abstractNumId w:val="1"/>
+  </w:num>
+  <w:num w:numId="3">
+    <w:abstractNumId w:val="3"/>
+  </w:num>
+  <w:num w:numId="4">
+    <w:abstractNumId w:val="2"/>
   </w:num>
 </w:numbering>
 </file>

</xml_diff>